<commit_message>
changed hackathon milestones to non-italic
</commit_message>
<xml_diff>
--- a/ZahinZaman.docx
+++ b/ZahinZaman.docx
@@ -1269,6 +1269,7 @@
                               </w:rPr>
                               <w:t xml:space="preserve"> </w:t>
                             </w:r>
+                            <w:proofErr w:type="spellStart"/>
                             <w:r>
                               <w:rPr>
                                 <w:rFonts w:ascii="Georgia" w:hAnsi="Georgia" w:cs="Open Sans"/>
@@ -1279,6 +1280,7 @@
                               </w:rPr>
                               <w:t>unittest</w:t>
                             </w:r>
+                            <w:proofErr w:type="spellEnd"/>
                             <w:r>
                               <w:rPr>
                                 <w:rFonts w:ascii="Georgia" w:hAnsi="Georgia" w:cs="Open Sans"/>
@@ -1709,6 +1711,7 @@
                         </w:rPr>
                         <w:t xml:space="preserve"> </w:t>
                       </w:r>
+                      <w:proofErr w:type="spellStart"/>
                       <w:r>
                         <w:rPr>
                           <w:rFonts w:ascii="Georgia" w:hAnsi="Georgia" w:cs="Open Sans"/>
@@ -1719,6 +1722,7 @@
                         </w:rPr>
                         <w:t>unittest</w:t>
                       </w:r>
+                      <w:proofErr w:type="spellEnd"/>
                       <w:r>
                         <w:rPr>
                           <w:rFonts w:ascii="Georgia" w:hAnsi="Georgia" w:cs="Open Sans"/>
@@ -1921,6 +1925,7 @@
                                 <w:szCs w:val="20"/>
                               </w:rPr>
                             </w:pPr>
+                            <w:proofErr w:type="spellStart"/>
                             <w:r>
                               <w:rPr>
                                 <w:rFonts w:ascii="Georgia" w:hAnsi="Georgia"/>
@@ -1930,6 +1935,7 @@
                               </w:rPr>
                               <w:t>codePrentice</w:t>
                             </w:r>
+                            <w:proofErr w:type="spellEnd"/>
                             <w:r>
                               <w:rPr>
                                 <w:rFonts w:ascii="Georgia" w:hAnsi="Georgia" w:cs="Open Sans"/>
@@ -1946,25 +1952,7 @@
                                 <w:sz w:val="20"/>
                                 <w:szCs w:val="20"/>
                               </w:rPr>
-                              <w:t>Sept</w:t>
-                            </w:r>
-                            <w:r>
-                              <w:rPr>
-                                <w:rFonts w:ascii="Georgia" w:hAnsi="Georgia" w:cs="Open Sans"/>
-                                <w:i/>
-                                <w:sz w:val="20"/>
-                                <w:szCs w:val="20"/>
-                              </w:rPr>
-                              <w:t xml:space="preserve"> 202</w:t>
-                            </w:r>
-                            <w:r>
-                              <w:rPr>
-                                <w:rFonts w:ascii="Georgia" w:hAnsi="Georgia" w:cs="Open Sans"/>
-                                <w:i/>
-                                <w:sz w:val="20"/>
-                                <w:szCs w:val="20"/>
-                              </w:rPr>
-                              <w:t>0</w:t>
+                              <w:t>Sept 2020</w:t>
                             </w:r>
                             <w:r>
                               <w:rPr>
@@ -2044,6 +2032,7 @@
                               </w:rPr>
                               <w:t xml:space="preserve"> including </w:t>
                             </w:r>
+                            <w:proofErr w:type="spellStart"/>
                             <w:r>
                               <w:rPr>
                                 <w:rFonts w:ascii="Georgia" w:hAnsi="Georgia" w:cs="Open Sans"/>
@@ -2052,16 +2041,9 @@
                                 <w:sz w:val="20"/>
                                 <w:szCs w:val="20"/>
                               </w:rPr>
-                              <w:t>SqueezeNet, ResNet</w:t>
-                            </w:r>
-                            <w:r>
-                              <w:rPr>
-                                <w:rFonts w:ascii="Georgia" w:hAnsi="Georgia" w:cs="Open Sans"/>
-                                <w:sz w:val="20"/>
-                                <w:szCs w:val="20"/>
-                              </w:rPr>
-                              <w:t xml:space="preserve"> and </w:t>
-                            </w:r>
+                              <w:t>SqueezeNet</w:t>
+                            </w:r>
+                            <w:proofErr w:type="spellEnd"/>
                             <w:r>
                               <w:rPr>
                                 <w:rFonts w:ascii="Georgia" w:hAnsi="Georgia" w:cs="Open Sans"/>
@@ -2070,8 +2052,40 @@
                                 <w:sz w:val="20"/>
                                 <w:szCs w:val="20"/>
                               </w:rPr>
+                              <w:t xml:space="preserve">, </w:t>
+                            </w:r>
+                            <w:proofErr w:type="spellStart"/>
+                            <w:r>
+                              <w:rPr>
+                                <w:rFonts w:ascii="Georgia" w:hAnsi="Georgia" w:cs="Open Sans"/>
+                                <w:b/>
+                                <w:bCs/>
+                                <w:sz w:val="20"/>
+                                <w:szCs w:val="20"/>
+                              </w:rPr>
+                              <w:t>ResNet</w:t>
+                            </w:r>
+                            <w:proofErr w:type="spellEnd"/>
+                            <w:r>
+                              <w:rPr>
+                                <w:rFonts w:ascii="Georgia" w:hAnsi="Georgia" w:cs="Open Sans"/>
+                                <w:sz w:val="20"/>
+                                <w:szCs w:val="20"/>
+                              </w:rPr>
+                              <w:t xml:space="preserve"> and </w:t>
+                            </w:r>
+                            <w:proofErr w:type="spellStart"/>
+                            <w:r>
+                              <w:rPr>
+                                <w:rFonts w:ascii="Georgia" w:hAnsi="Georgia" w:cs="Open Sans"/>
+                                <w:b/>
+                                <w:bCs/>
+                                <w:sz w:val="20"/>
+                                <w:szCs w:val="20"/>
+                              </w:rPr>
                               <w:t>DenseNet</w:t>
                             </w:r>
+                            <w:proofErr w:type="spellEnd"/>
                             <w:r>
                               <w:rPr>
                                 <w:rFonts w:ascii="Georgia" w:hAnsi="Georgia" w:cs="Open Sans"/>
@@ -2243,6 +2257,7 @@
                           <w:szCs w:val="20"/>
                         </w:rPr>
                       </w:pPr>
+                      <w:proofErr w:type="spellStart"/>
                       <w:r>
                         <w:rPr>
                           <w:rFonts w:ascii="Georgia" w:hAnsi="Georgia"/>
@@ -2252,6 +2267,7 @@
                         </w:rPr>
                         <w:t>codePrentice</w:t>
                       </w:r>
+                      <w:proofErr w:type="spellEnd"/>
                       <w:r>
                         <w:rPr>
                           <w:rFonts w:ascii="Georgia" w:hAnsi="Georgia" w:cs="Open Sans"/>
@@ -2268,25 +2284,7 @@
                           <w:sz w:val="20"/>
                           <w:szCs w:val="20"/>
                         </w:rPr>
-                        <w:t>Sept</w:t>
-                      </w:r>
-                      <w:r>
-                        <w:rPr>
-                          <w:rFonts w:ascii="Georgia" w:hAnsi="Georgia" w:cs="Open Sans"/>
-                          <w:i/>
-                          <w:sz w:val="20"/>
-                          <w:szCs w:val="20"/>
-                        </w:rPr>
-                        <w:t xml:space="preserve"> 202</w:t>
-                      </w:r>
-                      <w:r>
-                        <w:rPr>
-                          <w:rFonts w:ascii="Georgia" w:hAnsi="Georgia" w:cs="Open Sans"/>
-                          <w:i/>
-                          <w:sz w:val="20"/>
-                          <w:szCs w:val="20"/>
-                        </w:rPr>
-                        <w:t>0</w:t>
+                        <w:t>Sept 2020</w:t>
                       </w:r>
                       <w:r>
                         <w:rPr>
@@ -2366,6 +2364,7 @@
                         </w:rPr>
                         <w:t xml:space="preserve"> including </w:t>
                       </w:r>
+                      <w:proofErr w:type="spellStart"/>
                       <w:r>
                         <w:rPr>
                           <w:rFonts w:ascii="Georgia" w:hAnsi="Georgia" w:cs="Open Sans"/>
@@ -2374,16 +2373,9 @@
                           <w:sz w:val="20"/>
                           <w:szCs w:val="20"/>
                         </w:rPr>
-                        <w:t>SqueezeNet, ResNet</w:t>
-                      </w:r>
-                      <w:r>
-                        <w:rPr>
-                          <w:rFonts w:ascii="Georgia" w:hAnsi="Georgia" w:cs="Open Sans"/>
-                          <w:sz w:val="20"/>
-                          <w:szCs w:val="20"/>
-                        </w:rPr>
-                        <w:t xml:space="preserve"> and </w:t>
-                      </w:r>
+                        <w:t>SqueezeNet</w:t>
+                      </w:r>
+                      <w:proofErr w:type="spellEnd"/>
                       <w:r>
                         <w:rPr>
                           <w:rFonts w:ascii="Georgia" w:hAnsi="Georgia" w:cs="Open Sans"/>
@@ -2392,8 +2384,40 @@
                           <w:sz w:val="20"/>
                           <w:szCs w:val="20"/>
                         </w:rPr>
+                        <w:t xml:space="preserve">, </w:t>
+                      </w:r>
+                      <w:proofErr w:type="spellStart"/>
+                      <w:r>
+                        <w:rPr>
+                          <w:rFonts w:ascii="Georgia" w:hAnsi="Georgia" w:cs="Open Sans"/>
+                          <w:b/>
+                          <w:bCs/>
+                          <w:sz w:val="20"/>
+                          <w:szCs w:val="20"/>
+                        </w:rPr>
+                        <w:t>ResNet</w:t>
+                      </w:r>
+                      <w:proofErr w:type="spellEnd"/>
+                      <w:r>
+                        <w:rPr>
+                          <w:rFonts w:ascii="Georgia" w:hAnsi="Georgia" w:cs="Open Sans"/>
+                          <w:sz w:val="20"/>
+                          <w:szCs w:val="20"/>
+                        </w:rPr>
+                        <w:t xml:space="preserve"> and </w:t>
+                      </w:r>
+                      <w:proofErr w:type="spellStart"/>
+                      <w:r>
+                        <w:rPr>
+                          <w:rFonts w:ascii="Georgia" w:hAnsi="Georgia" w:cs="Open Sans"/>
+                          <w:b/>
+                          <w:bCs/>
+                          <w:sz w:val="20"/>
+                          <w:szCs w:val="20"/>
+                        </w:rPr>
                         <w:t>DenseNet</w:t>
                       </w:r>
+                      <w:proofErr w:type="spellEnd"/>
                       <w:r>
                         <w:rPr>
                           <w:rFonts w:ascii="Georgia" w:hAnsi="Georgia" w:cs="Open Sans"/>
@@ -2656,6 +2680,7 @@
                               </w:rPr>
                               <w:t xml:space="preserve">Engineered </w:t>
                             </w:r>
+                            <w:proofErr w:type="spellStart"/>
                             <w:r>
                               <w:rPr>
                                 <w:rFonts w:ascii="Georgia" w:hAnsi="Georgia" w:cs="Open Sans"/>
@@ -2664,7 +2689,18 @@
                                 <w:sz w:val="20"/>
                                 <w:szCs w:val="20"/>
                               </w:rPr>
-                              <w:t xml:space="preserve">SystemVerilog </w:t>
+                              <w:t>SystemVerilog</w:t>
+                            </w:r>
+                            <w:proofErr w:type="spellEnd"/>
+                            <w:r>
+                              <w:rPr>
+                                <w:rFonts w:ascii="Georgia" w:hAnsi="Georgia" w:cs="Open Sans"/>
+                                <w:b/>
+                                <w:bCs/>
+                                <w:sz w:val="20"/>
+                                <w:szCs w:val="20"/>
+                              </w:rPr>
+                              <w:t xml:space="preserve"> </w:t>
                             </w:r>
                             <w:r>
                               <w:rPr>
@@ -2943,6 +2979,7 @@
                         </w:rPr>
                         <w:t xml:space="preserve">Engineered </w:t>
                       </w:r>
+                      <w:proofErr w:type="spellStart"/>
                       <w:r>
                         <w:rPr>
                           <w:rFonts w:ascii="Georgia" w:hAnsi="Georgia" w:cs="Open Sans"/>
@@ -2951,7 +2988,18 @@
                           <w:sz w:val="20"/>
                           <w:szCs w:val="20"/>
                         </w:rPr>
-                        <w:t xml:space="preserve">SystemVerilog </w:t>
+                        <w:t>SystemVerilog</w:t>
+                      </w:r>
+                      <w:proofErr w:type="spellEnd"/>
+                      <w:r>
+                        <w:rPr>
+                          <w:rFonts w:ascii="Georgia" w:hAnsi="Georgia" w:cs="Open Sans"/>
+                          <w:b/>
+                          <w:bCs/>
+                          <w:sz w:val="20"/>
+                          <w:szCs w:val="20"/>
+                        </w:rPr>
+                        <w:t xml:space="preserve"> </w:t>
                       </w:r>
                       <w:r>
                         <w:rPr>
@@ -4491,6 +4539,7 @@
                                 <w:lang w:eastAsia="zh-TW"/>
                               </w:rPr>
                             </w:pPr>
+                            <w:proofErr w:type="spellStart"/>
                             <w:r>
                               <w:rPr>
                                 <w:rFonts w:ascii="Georgia" w:hAnsi="Georgia"/>
@@ -4502,6 +4551,7 @@
                               </w:rPr>
                               <w:t>EduSource</w:t>
                             </w:r>
+                            <w:proofErr w:type="spellEnd"/>
                           </w:p>
                           <w:p>
                             <w:pPr>
@@ -4510,53 +4560,33 @@
                               <w:ind w:left="24"/>
                               <w:rPr>
                                 <w:rFonts w:ascii="Georgia" w:hAnsi="Georgia"/>
-                                <w:b/>
-                                <w:bCs/>
-                                <w:i/>
-                                <w:iCs/>
                                 <w:color w:val="3E1B59"/>
-                                <w:sz w:val="14"/>
-                                <w:szCs w:val="14"/>
                               </w:rPr>
                             </w:pPr>
+                            <w:proofErr w:type="spellStart"/>
+                            <w:r>
+                              <w:rPr>
+                                <w:rFonts w:ascii="Georgia" w:hAnsi="Georgia"/>
+                                <w:color w:val="3E1B59"/>
+                              </w:rPr>
+                              <w:t>HackTheU</w:t>
+                            </w:r>
+                            <w:proofErr w:type="spellEnd"/>
+                            <w:r>
+                              <w:rPr>
+                                <w:rFonts w:ascii="Georgia" w:hAnsi="Georgia"/>
+                                <w:color w:val="3E1B59"/>
+                              </w:rPr>
+                              <w:t xml:space="preserve"> – </w:t>
+                            </w:r>
                             <w:r>
                               <w:rPr>
                                 <w:rFonts w:ascii="Georgia" w:hAnsi="Georgia"/>
                                 <w:b/>
                                 <w:bCs/>
-                                <w:i/>
-                                <w:iCs/>
                                 <w:color w:val="3E1B59"/>
-                                <w:sz w:val="14"/>
-                                <w:szCs w:val="14"/>
-                              </w:rPr>
-                              <w:t>HackTheU</w:t>
-                            </w:r>
-                            <w:r>
-                              <w:rPr>
-                                <w:rFonts w:ascii="Georgia" w:hAnsi="Georgia"/>
-                                <w:b/>
-                                <w:bCs/>
-                                <w:i/>
-                                <w:iCs/>
-                                <w:color w:val="3E1B59"/>
-                                <w:sz w:val="14"/>
-                                <w:szCs w:val="14"/>
-                              </w:rPr>
-                              <w:t xml:space="preserve"> 2020</w:t>
-                            </w:r>
-                            <w:r>
-                              <w:rPr>
-                                <w:rFonts w:ascii="Georgia" w:hAnsi="Georgia"/>
-                                <w:b/>
-                                <w:bCs/>
-                                <w:i/>
-                                <w:iCs/>
-                                <w:color w:val="3E1B59"/>
-                                <w:sz w:val="14"/>
-                                <w:szCs w:val="14"/>
-                              </w:rPr>
-                              <w:t xml:space="preserve"> – Best Use of Google Cloud</w:t>
+                              </w:rPr>
+                              <w:t>Best Use of Google Cloud</w:t>
                             </w:r>
                           </w:p>
                           <w:p>
@@ -4566,53 +4596,33 @@
                               <w:ind w:left="24"/>
                               <w:rPr>
                                 <w:rFonts w:ascii="Georgia" w:hAnsi="Georgia"/>
-                                <w:b/>
-                                <w:bCs/>
-                                <w:i/>
-                                <w:iCs/>
                                 <w:color w:val="3E1B59"/>
-                                <w:sz w:val="14"/>
-                                <w:szCs w:val="14"/>
                               </w:rPr>
                             </w:pPr>
+                            <w:proofErr w:type="spellStart"/>
+                            <w:r>
+                              <w:rPr>
+                                <w:rFonts w:ascii="Georgia" w:hAnsi="Georgia"/>
+                                <w:color w:val="3E1B59"/>
+                              </w:rPr>
+                              <w:t>Hackrithmitic</w:t>
+                            </w:r>
+                            <w:proofErr w:type="spellEnd"/>
+                            <w:r>
+                              <w:rPr>
+                                <w:rFonts w:ascii="Georgia" w:hAnsi="Georgia"/>
+                                <w:color w:val="3E1B59"/>
+                              </w:rPr>
+                              <w:t xml:space="preserve"> – </w:t>
+                            </w:r>
                             <w:r>
                               <w:rPr>
                                 <w:rFonts w:ascii="Georgia" w:hAnsi="Georgia"/>
                                 <w:b/>
                                 <w:bCs/>
-                                <w:i/>
-                                <w:iCs/>
                                 <w:color w:val="3E1B59"/>
-                                <w:sz w:val="14"/>
-                                <w:szCs w:val="14"/>
-                              </w:rPr>
-                              <w:t>Hackrithmitic</w:t>
-                            </w:r>
-                            <w:r>
-                              <w:rPr>
-                                <w:rFonts w:ascii="Georgia" w:hAnsi="Georgia"/>
-                                <w:b/>
-                                <w:bCs/>
-                                <w:i/>
-                                <w:iCs/>
-                                <w:color w:val="3E1B59"/>
-                                <w:sz w:val="14"/>
-                                <w:szCs w:val="14"/>
-                              </w:rPr>
-                              <w:t xml:space="preserve"> 2020</w:t>
-                            </w:r>
-                            <w:r>
-                              <w:rPr>
-                                <w:rFonts w:ascii="Georgia" w:hAnsi="Georgia"/>
-                                <w:b/>
-                                <w:bCs/>
-                                <w:i/>
-                                <w:iCs/>
-                                <w:color w:val="3E1B59"/>
-                                <w:sz w:val="14"/>
-                                <w:szCs w:val="14"/>
-                              </w:rPr>
-                              <w:t xml:space="preserve"> – Best Use of Google Cloud</w:t>
+                              </w:rPr>
+                              <w:t>Best Use of Google Cloud</w:t>
                             </w:r>
                           </w:p>
                           <w:p>
@@ -4622,8 +4632,8 @@
                                 <w:ilvl w:val="0"/>
                                 <w:numId w:val="4"/>
                               </w:numPr>
-                              <w:spacing w:before="100" w:line="286" w:lineRule="auto"/>
-                              <w:ind w:left="288" w:hanging="144"/>
+                              <w:spacing w:before="60" w:line="286" w:lineRule="auto"/>
+                              <w:ind w:left="284" w:hanging="142"/>
                               <w:rPr>
                                 <w:rFonts w:ascii="Georgia" w:hAnsi="Georgia" w:cs="Open Sans"/>
                                 <w:sz w:val="20"/>
@@ -4730,8 +4740,20 @@
                                 <w:sz w:val="20"/>
                                 <w:szCs w:val="20"/>
                               </w:rPr>
-                              <w:t>HTML, CSS</w:t>
-                            </w:r>
+                              <w:t xml:space="preserve">HTML, </w:t>
+                            </w:r>
+                            <w:proofErr w:type="gramStart"/>
+                            <w:r>
+                              <w:rPr>
+                                <w:rFonts w:ascii="Georgia" w:hAnsi="Georgia" w:cs="Open Sans"/>
+                                <w:b/>
+                                <w:bCs/>
+                                <w:sz w:val="20"/>
+                                <w:szCs w:val="20"/>
+                              </w:rPr>
+                              <w:t>CSS</w:t>
+                            </w:r>
+                            <w:proofErr w:type="gramEnd"/>
                             <w:r>
                               <w:rPr>
                                 <w:rFonts w:ascii="Georgia" w:hAnsi="Georgia" w:cs="Open Sans"/>
@@ -4868,6 +4890,7 @@
                               </w:rPr>
                               <w:t xml:space="preserve"> </w:t>
                             </w:r>
+                            <w:proofErr w:type="spellStart"/>
                             <w:r>
                               <w:rPr>
                                 <w:rFonts w:ascii="Georgia" w:hAnsi="Georgia" w:cs="Open Sans"/>
@@ -4878,6 +4901,7 @@
                               </w:rPr>
                               <w:t>SQLAlchemy</w:t>
                             </w:r>
+                            <w:proofErr w:type="spellEnd"/>
                             <w:r>
                               <w:rPr>
                                 <w:rFonts w:ascii="Georgia" w:hAnsi="Georgia" w:cs="Open Sans"/>
@@ -4931,6 +4955,7 @@
                           <w:lang w:eastAsia="zh-TW"/>
                         </w:rPr>
                       </w:pPr>
+                      <w:proofErr w:type="spellStart"/>
                       <w:r>
                         <w:rPr>
                           <w:rFonts w:ascii="Georgia" w:hAnsi="Georgia"/>
@@ -4942,6 +4967,7 @@
                         </w:rPr>
                         <w:t>EduSource</w:t>
                       </w:r>
+                      <w:proofErr w:type="spellEnd"/>
                     </w:p>
                     <w:p>
                       <w:pPr>
@@ -4950,53 +4976,33 @@
                         <w:ind w:left="24"/>
                         <w:rPr>
                           <w:rFonts w:ascii="Georgia" w:hAnsi="Georgia"/>
-                          <w:b/>
-                          <w:bCs/>
-                          <w:i/>
-                          <w:iCs/>
                           <w:color w:val="3E1B59"/>
-                          <w:sz w:val="14"/>
-                          <w:szCs w:val="14"/>
                         </w:rPr>
                       </w:pPr>
+                      <w:proofErr w:type="spellStart"/>
+                      <w:r>
+                        <w:rPr>
+                          <w:rFonts w:ascii="Georgia" w:hAnsi="Georgia"/>
+                          <w:color w:val="3E1B59"/>
+                        </w:rPr>
+                        <w:t>HackTheU</w:t>
+                      </w:r>
+                      <w:proofErr w:type="spellEnd"/>
+                      <w:r>
+                        <w:rPr>
+                          <w:rFonts w:ascii="Georgia" w:hAnsi="Georgia"/>
+                          <w:color w:val="3E1B59"/>
+                        </w:rPr>
+                        <w:t xml:space="preserve"> – </w:t>
+                      </w:r>
                       <w:r>
                         <w:rPr>
                           <w:rFonts w:ascii="Georgia" w:hAnsi="Georgia"/>
                           <w:b/>
                           <w:bCs/>
-                          <w:i/>
-                          <w:iCs/>
                           <w:color w:val="3E1B59"/>
-                          <w:sz w:val="14"/>
-                          <w:szCs w:val="14"/>
-                        </w:rPr>
-                        <w:t>HackTheU</w:t>
-                      </w:r>
-                      <w:r>
-                        <w:rPr>
-                          <w:rFonts w:ascii="Georgia" w:hAnsi="Georgia"/>
-                          <w:b/>
-                          <w:bCs/>
-                          <w:i/>
-                          <w:iCs/>
-                          <w:color w:val="3E1B59"/>
-                          <w:sz w:val="14"/>
-                          <w:szCs w:val="14"/>
-                        </w:rPr>
-                        <w:t xml:space="preserve"> 2020</w:t>
-                      </w:r>
-                      <w:r>
-                        <w:rPr>
-                          <w:rFonts w:ascii="Georgia" w:hAnsi="Georgia"/>
-                          <w:b/>
-                          <w:bCs/>
-                          <w:i/>
-                          <w:iCs/>
-                          <w:color w:val="3E1B59"/>
-                          <w:sz w:val="14"/>
-                          <w:szCs w:val="14"/>
-                        </w:rPr>
-                        <w:t xml:space="preserve"> – Best Use of Google Cloud</w:t>
+                        </w:rPr>
+                        <w:t>Best Use of Google Cloud</w:t>
                       </w:r>
                     </w:p>
                     <w:p>
@@ -5006,53 +5012,33 @@
                         <w:ind w:left="24"/>
                         <w:rPr>
                           <w:rFonts w:ascii="Georgia" w:hAnsi="Georgia"/>
-                          <w:b/>
-                          <w:bCs/>
-                          <w:i/>
-                          <w:iCs/>
                           <w:color w:val="3E1B59"/>
-                          <w:sz w:val="14"/>
-                          <w:szCs w:val="14"/>
                         </w:rPr>
                       </w:pPr>
+                      <w:proofErr w:type="spellStart"/>
+                      <w:r>
+                        <w:rPr>
+                          <w:rFonts w:ascii="Georgia" w:hAnsi="Georgia"/>
+                          <w:color w:val="3E1B59"/>
+                        </w:rPr>
+                        <w:t>Hackrithmitic</w:t>
+                      </w:r>
+                      <w:proofErr w:type="spellEnd"/>
+                      <w:r>
+                        <w:rPr>
+                          <w:rFonts w:ascii="Georgia" w:hAnsi="Georgia"/>
+                          <w:color w:val="3E1B59"/>
+                        </w:rPr>
+                        <w:t xml:space="preserve"> – </w:t>
+                      </w:r>
                       <w:r>
                         <w:rPr>
                           <w:rFonts w:ascii="Georgia" w:hAnsi="Georgia"/>
                           <w:b/>
                           <w:bCs/>
-                          <w:i/>
-                          <w:iCs/>
                           <w:color w:val="3E1B59"/>
-                          <w:sz w:val="14"/>
-                          <w:szCs w:val="14"/>
-                        </w:rPr>
-                        <w:t>Hackrithmitic</w:t>
-                      </w:r>
-                      <w:r>
-                        <w:rPr>
-                          <w:rFonts w:ascii="Georgia" w:hAnsi="Georgia"/>
-                          <w:b/>
-                          <w:bCs/>
-                          <w:i/>
-                          <w:iCs/>
-                          <w:color w:val="3E1B59"/>
-                          <w:sz w:val="14"/>
-                          <w:szCs w:val="14"/>
-                        </w:rPr>
-                        <w:t xml:space="preserve"> 2020</w:t>
-                      </w:r>
-                      <w:r>
-                        <w:rPr>
-                          <w:rFonts w:ascii="Georgia" w:hAnsi="Georgia"/>
-                          <w:b/>
-                          <w:bCs/>
-                          <w:i/>
-                          <w:iCs/>
-                          <w:color w:val="3E1B59"/>
-                          <w:sz w:val="14"/>
-                          <w:szCs w:val="14"/>
-                        </w:rPr>
-                        <w:t xml:space="preserve"> – Best Use of Google Cloud</w:t>
+                        </w:rPr>
+                        <w:t>Best Use of Google Cloud</w:t>
                       </w:r>
                     </w:p>
                     <w:p>
@@ -5062,8 +5048,8 @@
                           <w:ilvl w:val="0"/>
                           <w:numId w:val="4"/>
                         </w:numPr>
-                        <w:spacing w:before="100" w:line="286" w:lineRule="auto"/>
-                        <w:ind w:left="288" w:hanging="144"/>
+                        <w:spacing w:before="60" w:line="286" w:lineRule="auto"/>
+                        <w:ind w:left="284" w:hanging="142"/>
                         <w:rPr>
                           <w:rFonts w:ascii="Georgia" w:hAnsi="Georgia" w:cs="Open Sans"/>
                           <w:sz w:val="20"/>
@@ -5170,8 +5156,20 @@
                           <w:sz w:val="20"/>
                           <w:szCs w:val="20"/>
                         </w:rPr>
-                        <w:t>HTML, CSS</w:t>
-                      </w:r>
+                        <w:t xml:space="preserve">HTML, </w:t>
+                      </w:r>
+                      <w:proofErr w:type="gramStart"/>
+                      <w:r>
+                        <w:rPr>
+                          <w:rFonts w:ascii="Georgia" w:hAnsi="Georgia" w:cs="Open Sans"/>
+                          <w:b/>
+                          <w:bCs/>
+                          <w:sz w:val="20"/>
+                          <w:szCs w:val="20"/>
+                        </w:rPr>
+                        <w:t>CSS</w:t>
+                      </w:r>
+                      <w:proofErr w:type="gramEnd"/>
                       <w:r>
                         <w:rPr>
                           <w:rFonts w:ascii="Georgia" w:hAnsi="Georgia" w:cs="Open Sans"/>
@@ -5308,6 +5306,7 @@
                         </w:rPr>
                         <w:t xml:space="preserve"> </w:t>
                       </w:r>
+                      <w:proofErr w:type="spellStart"/>
                       <w:r>
                         <w:rPr>
                           <w:rFonts w:ascii="Georgia" w:hAnsi="Georgia" w:cs="Open Sans"/>
@@ -5318,6 +5317,7 @@
                         </w:rPr>
                         <w:t>SQLAlchemy</w:t>
                       </w:r>
+                      <w:proofErr w:type="spellEnd"/>
                       <w:r>
                         <w:rPr>
                           <w:rFonts w:ascii="Georgia" w:hAnsi="Georgia" w:cs="Open Sans"/>
@@ -5438,38 +5438,40 @@
                               <w:ind w:left="24"/>
                               <w:rPr>
                                 <w:rFonts w:ascii="Georgia" w:hAnsi="Georgia"/>
-                                <w:b/>
-                                <w:bCs/>
-                                <w:i/>
-                                <w:iCs/>
                                 <w:color w:val="3E1B59"/>
-                                <w:sz w:val="14"/>
-                                <w:szCs w:val="14"/>
                               </w:rPr>
                             </w:pPr>
+                            <w:proofErr w:type="spellStart"/>
+                            <w:r>
+                              <w:rPr>
+                                <w:rFonts w:ascii="Georgia" w:hAnsi="Georgia"/>
+                                <w:color w:val="3E1B59"/>
+                              </w:rPr>
+                              <w:t>HackRU</w:t>
+                            </w:r>
+                            <w:proofErr w:type="spellEnd"/>
+                            <w:r>
+                              <w:rPr>
+                                <w:rFonts w:ascii="Georgia" w:hAnsi="Georgia"/>
+                                <w:color w:val="3E1B59"/>
+                              </w:rPr>
+                              <w:t xml:space="preserve"> – </w:t>
+                            </w:r>
                             <w:r>
                               <w:rPr>
                                 <w:rFonts w:ascii="Georgia" w:hAnsi="Georgia"/>
                                 <w:b/>
                                 <w:bCs/>
-                                <w:i/>
-                                <w:iCs/>
                                 <w:color w:val="3E1B59"/>
-                                <w:sz w:val="14"/>
-                                <w:szCs w:val="14"/>
-                              </w:rPr>
-                              <w:t>HackRU 2020 – 1</w:t>
+                              </w:rPr>
+                              <w:t>1</w:t>
                             </w:r>
                             <w:r>
                               <w:rPr>
                                 <w:rFonts w:ascii="Georgia" w:hAnsi="Georgia"/>
                                 <w:b/>
                                 <w:bCs/>
-                                <w:i/>
-                                <w:iCs/>
                                 <w:color w:val="3E1B59"/>
-                                <w:sz w:val="14"/>
-                                <w:szCs w:val="14"/>
                                 <w:vertAlign w:val="superscript"/>
                               </w:rPr>
                               <w:t>st</w:t>
@@ -5479,11 +5481,7 @@
                                 <w:rFonts w:ascii="Georgia" w:hAnsi="Georgia"/>
                                 <w:b/>
                                 <w:bCs/>
-                                <w:i/>
-                                <w:iCs/>
                                 <w:color w:val="3E1B59"/>
-                                <w:sz w:val="14"/>
-                                <w:szCs w:val="14"/>
                               </w:rPr>
                               <w:t xml:space="preserve"> Place</w:t>
                             </w:r>
@@ -5492,11 +5490,7 @@
                                 <w:rFonts w:ascii="Georgia" w:hAnsi="Georgia"/>
                                 <w:b/>
                                 <w:bCs/>
-                                <w:i/>
-                                <w:iCs/>
                                 <w:color w:val="3E1B59"/>
-                                <w:sz w:val="14"/>
-                                <w:szCs w:val="14"/>
                               </w:rPr>
                               <w:t xml:space="preserve"> Health Hack</w:t>
                             </w:r>
@@ -5508,8 +5502,8 @@
                                 <w:ilvl w:val="0"/>
                                 <w:numId w:val="4"/>
                               </w:numPr>
-                              <w:spacing w:before="100" w:line="286" w:lineRule="auto"/>
-                              <w:ind w:left="288" w:hanging="144"/>
+                              <w:spacing w:before="60" w:line="286" w:lineRule="auto"/>
+                              <w:ind w:left="284" w:hanging="142"/>
                               <w:rPr>
                                 <w:rFonts w:ascii="Georgia" w:hAnsi="Georgia" w:cs="Open Sans"/>
                                 <w:sz w:val="20"/>
@@ -5774,38 +5768,40 @@
                         <w:ind w:left="24"/>
                         <w:rPr>
                           <w:rFonts w:ascii="Georgia" w:hAnsi="Georgia"/>
-                          <w:b/>
-                          <w:bCs/>
-                          <w:i/>
-                          <w:iCs/>
                           <w:color w:val="3E1B59"/>
-                          <w:sz w:val="14"/>
-                          <w:szCs w:val="14"/>
                         </w:rPr>
                       </w:pPr>
+                      <w:proofErr w:type="spellStart"/>
+                      <w:r>
+                        <w:rPr>
+                          <w:rFonts w:ascii="Georgia" w:hAnsi="Georgia"/>
+                          <w:color w:val="3E1B59"/>
+                        </w:rPr>
+                        <w:t>HackRU</w:t>
+                      </w:r>
+                      <w:proofErr w:type="spellEnd"/>
+                      <w:r>
+                        <w:rPr>
+                          <w:rFonts w:ascii="Georgia" w:hAnsi="Georgia"/>
+                          <w:color w:val="3E1B59"/>
+                        </w:rPr>
+                        <w:t xml:space="preserve"> – </w:t>
+                      </w:r>
                       <w:r>
                         <w:rPr>
                           <w:rFonts w:ascii="Georgia" w:hAnsi="Georgia"/>
                           <w:b/>
                           <w:bCs/>
-                          <w:i/>
-                          <w:iCs/>
                           <w:color w:val="3E1B59"/>
-                          <w:sz w:val="14"/>
-                          <w:szCs w:val="14"/>
-                        </w:rPr>
-                        <w:t>HackRU 2020 – 1</w:t>
+                        </w:rPr>
+                        <w:t>1</w:t>
                       </w:r>
                       <w:r>
                         <w:rPr>
                           <w:rFonts w:ascii="Georgia" w:hAnsi="Georgia"/>
                           <w:b/>
                           <w:bCs/>
-                          <w:i/>
-                          <w:iCs/>
                           <w:color w:val="3E1B59"/>
-                          <w:sz w:val="14"/>
-                          <w:szCs w:val="14"/>
                           <w:vertAlign w:val="superscript"/>
                         </w:rPr>
                         <w:t>st</w:t>
@@ -5815,11 +5811,7 @@
                           <w:rFonts w:ascii="Georgia" w:hAnsi="Georgia"/>
                           <w:b/>
                           <w:bCs/>
-                          <w:i/>
-                          <w:iCs/>
                           <w:color w:val="3E1B59"/>
-                          <w:sz w:val="14"/>
-                          <w:szCs w:val="14"/>
                         </w:rPr>
                         <w:t xml:space="preserve"> Place</w:t>
                       </w:r>
@@ -5828,11 +5820,7 @@
                           <w:rFonts w:ascii="Georgia" w:hAnsi="Georgia"/>
                           <w:b/>
                           <w:bCs/>
-                          <w:i/>
-                          <w:iCs/>
                           <w:color w:val="3E1B59"/>
-                          <w:sz w:val="14"/>
-                          <w:szCs w:val="14"/>
                         </w:rPr>
                         <w:t xml:space="preserve"> Health Hack</w:t>
                       </w:r>
@@ -5844,8 +5832,8 @@
                           <w:ilvl w:val="0"/>
                           <w:numId w:val="4"/>
                         </w:numPr>
-                        <w:spacing w:before="100" w:line="286" w:lineRule="auto"/>
-                        <w:ind w:left="288" w:hanging="144"/>
+                        <w:spacing w:before="60" w:line="286" w:lineRule="auto"/>
+                        <w:ind w:left="284" w:hanging="142"/>
                         <w:rPr>
                           <w:rFonts w:ascii="Georgia" w:hAnsi="Georgia" w:cs="Open Sans"/>
                           <w:sz w:val="20"/>
@@ -6158,40 +6146,33 @@
                               <w:ind w:left="24"/>
                               <w:rPr>
                                 <w:rFonts w:ascii="Georgia" w:hAnsi="Georgia"/>
-                                <w:b/>
-                                <w:bCs/>
-                                <w:i/>
-                                <w:iCs/>
                                 <w:color w:val="3E1B59"/>
-                                <w:sz w:val="14"/>
-                                <w:szCs w:val="14"/>
                               </w:rPr>
                             </w:pPr>
+                            <w:proofErr w:type="spellStart"/>
+                            <w:r>
+                              <w:rPr>
+                                <w:rFonts w:ascii="Georgia" w:hAnsi="Georgia"/>
+                                <w:color w:val="3E1B59"/>
+                              </w:rPr>
+                              <w:t>WinterHacklympics</w:t>
+                            </w:r>
+                            <w:proofErr w:type="spellEnd"/>
+                            <w:r>
+                              <w:rPr>
+                                <w:rFonts w:ascii="Georgia" w:hAnsi="Georgia"/>
+                                <w:color w:val="3E1B59"/>
+                              </w:rPr>
+                              <w:t xml:space="preserve"> – </w:t>
+                            </w:r>
                             <w:r>
                               <w:rPr>
                                 <w:rFonts w:ascii="Georgia" w:hAnsi="Georgia"/>
                                 <w:b/>
                                 <w:bCs/>
-                                <w:i/>
-                                <w:iCs/>
                                 <w:color w:val="3E1B59"/>
-                                <w:sz w:val="14"/>
-                                <w:szCs w:val="14"/>
-                              </w:rPr>
-                              <w:t>WinterHacklympics</w:t>
-                            </w:r>
-                            <w:r>
-                              <w:rPr>
-                                <w:rFonts w:ascii="Georgia" w:hAnsi="Georgia"/>
-                                <w:b/>
-                                <w:bCs/>
-                                <w:i/>
-                                <w:iCs/>
-                                <w:color w:val="3E1B59"/>
-                                <w:sz w:val="14"/>
-                                <w:szCs w:val="14"/>
-                              </w:rPr>
-                              <w:t xml:space="preserve"> 2020 – Best Use of Google Cloud</w:t>
+                              </w:rPr>
+                              <w:t>Best Use of Google Cloud</w:t>
                             </w:r>
                           </w:p>
                           <w:p>
@@ -6201,8 +6182,8 @@
                                 <w:ilvl w:val="0"/>
                                 <w:numId w:val="4"/>
                               </w:numPr>
-                              <w:spacing w:before="100" w:line="286" w:lineRule="auto"/>
-                              <w:ind w:left="288" w:hanging="144"/>
+                              <w:spacing w:before="60" w:line="286" w:lineRule="auto"/>
+                              <w:ind w:left="284" w:hanging="142"/>
                               <w:rPr>
                                 <w:rFonts w:ascii="Georgia" w:hAnsi="Georgia" w:cs="Open Sans"/>
                                 <w:sz w:val="20"/>
@@ -6435,40 +6416,33 @@
                         <w:ind w:left="24"/>
                         <w:rPr>
                           <w:rFonts w:ascii="Georgia" w:hAnsi="Georgia"/>
-                          <w:b/>
-                          <w:bCs/>
-                          <w:i/>
-                          <w:iCs/>
                           <w:color w:val="3E1B59"/>
-                          <w:sz w:val="14"/>
-                          <w:szCs w:val="14"/>
                         </w:rPr>
                       </w:pPr>
+                      <w:proofErr w:type="spellStart"/>
+                      <w:r>
+                        <w:rPr>
+                          <w:rFonts w:ascii="Georgia" w:hAnsi="Georgia"/>
+                          <w:color w:val="3E1B59"/>
+                        </w:rPr>
+                        <w:t>WinterHacklympics</w:t>
+                      </w:r>
+                      <w:proofErr w:type="spellEnd"/>
+                      <w:r>
+                        <w:rPr>
+                          <w:rFonts w:ascii="Georgia" w:hAnsi="Georgia"/>
+                          <w:color w:val="3E1B59"/>
+                        </w:rPr>
+                        <w:t xml:space="preserve"> – </w:t>
+                      </w:r>
                       <w:r>
                         <w:rPr>
                           <w:rFonts w:ascii="Georgia" w:hAnsi="Georgia"/>
                           <w:b/>
                           <w:bCs/>
-                          <w:i/>
-                          <w:iCs/>
                           <w:color w:val="3E1B59"/>
-                          <w:sz w:val="14"/>
-                          <w:szCs w:val="14"/>
-                        </w:rPr>
-                        <w:t>WinterHacklympics</w:t>
-                      </w:r>
-                      <w:r>
-                        <w:rPr>
-                          <w:rFonts w:ascii="Georgia" w:hAnsi="Georgia"/>
-                          <w:b/>
-                          <w:bCs/>
-                          <w:i/>
-                          <w:iCs/>
-                          <w:color w:val="3E1B59"/>
-                          <w:sz w:val="14"/>
-                          <w:szCs w:val="14"/>
-                        </w:rPr>
-                        <w:t xml:space="preserve"> 2020 – Best Use of Google Cloud</w:t>
+                        </w:rPr>
+                        <w:t>Best Use of Google Cloud</w:t>
                       </w:r>
                     </w:p>
                     <w:p>
@@ -6478,8 +6452,8 @@
                           <w:ilvl w:val="0"/>
                           <w:numId w:val="4"/>
                         </w:numPr>
-                        <w:spacing w:before="100" w:line="286" w:lineRule="auto"/>
-                        <w:ind w:left="288" w:hanging="144"/>
+                        <w:spacing w:before="60" w:line="286" w:lineRule="auto"/>
+                        <w:ind w:left="284" w:hanging="142"/>
                         <w:rPr>
                           <w:rFonts w:ascii="Georgia" w:hAnsi="Georgia" w:cs="Open Sans"/>
                           <w:sz w:val="20"/>
@@ -7014,7 +6988,25 @@
                                 <w:sz w:val="20"/>
                                 <w:szCs w:val="20"/>
                               </w:rPr>
-                              <w:t xml:space="preserve"> Javascript,</w:t>
+                              <w:t xml:space="preserve"> </w:t>
+                            </w:r>
+                            <w:proofErr w:type="spellStart"/>
+                            <w:r>
+                              <w:rPr>
+                                <w:rFonts w:ascii="Georgia" w:hAnsi="Georgia" w:cs="Open Sans"/>
+                                <w:sz w:val="20"/>
+                                <w:szCs w:val="20"/>
+                              </w:rPr>
+                              <w:t>Javascript</w:t>
+                            </w:r>
+                            <w:proofErr w:type="spellEnd"/>
+                            <w:r>
+                              <w:rPr>
+                                <w:rFonts w:ascii="Georgia" w:hAnsi="Georgia" w:cs="Open Sans"/>
+                                <w:sz w:val="20"/>
+                                <w:szCs w:val="20"/>
+                              </w:rPr>
+                              <w:t>,</w:t>
                             </w:r>
                             <w:r>
                               <w:rPr>
@@ -7084,23 +7076,7 @@
                                 <w:sz w:val="20"/>
                                 <w:szCs w:val="20"/>
                               </w:rPr>
-                              <w:t xml:space="preserve"> </w:t>
-                            </w:r>
-                            <w:r>
-                              <w:rPr>
-                                <w:rFonts w:ascii="Georgia" w:hAnsi="Georgia" w:cs="Open Sans"/>
-                                <w:sz w:val="20"/>
-                                <w:szCs w:val="20"/>
-                              </w:rPr>
-                              <w:t>React.js, React Native</w:t>
-                            </w:r>
-                            <w:r>
-                              <w:rPr>
-                                <w:rFonts w:ascii="Georgia" w:hAnsi="Georgia" w:cs="Open Sans"/>
-                                <w:sz w:val="20"/>
-                                <w:szCs w:val="20"/>
-                              </w:rPr>
-                              <w:t>,</w:t>
+                              <w:t xml:space="preserve"> React.js, React Native,</w:t>
                             </w:r>
                             <w:r>
                               <w:rPr>
@@ -7132,6 +7108,14 @@
                                 <w:sz w:val="20"/>
                                 <w:szCs w:val="20"/>
                               </w:rPr>
+                              <w:t xml:space="preserve"> PostgreSQL</w:t>
+                            </w:r>
+                            <w:r>
+                              <w:rPr>
+                                <w:rFonts w:ascii="Georgia" w:hAnsi="Georgia" w:cs="Open Sans"/>
+                                <w:sz w:val="20"/>
+                                <w:szCs w:val="20"/>
+                              </w:rPr>
                               <w:t xml:space="preserve"> Tensor</w:t>
                             </w:r>
                             <w:r>
@@ -7148,8 +7132,18 @@
                                 <w:sz w:val="20"/>
                                 <w:szCs w:val="20"/>
                               </w:rPr>
-                              <w:t>low, Keras</w:t>
-                            </w:r>
+                              <w:t xml:space="preserve">low, </w:t>
+                            </w:r>
+                            <w:proofErr w:type="spellStart"/>
+                            <w:r>
+                              <w:rPr>
+                                <w:rFonts w:ascii="Georgia" w:hAnsi="Georgia" w:cs="Open Sans"/>
+                                <w:sz w:val="20"/>
+                                <w:szCs w:val="20"/>
+                              </w:rPr>
+                              <w:t>Keras</w:t>
+                            </w:r>
+                            <w:proofErr w:type="spellEnd"/>
                             <w:r>
                               <w:rPr>
                                 <w:rFonts w:ascii="Georgia" w:hAnsi="Georgia" w:cs="Open Sans"/>
@@ -7280,7 +7274,25 @@
                           <w:sz w:val="20"/>
                           <w:szCs w:val="20"/>
                         </w:rPr>
-                        <w:t xml:space="preserve"> Javascript,</w:t>
+                        <w:t xml:space="preserve"> </w:t>
+                      </w:r>
+                      <w:proofErr w:type="spellStart"/>
+                      <w:r>
+                        <w:rPr>
+                          <w:rFonts w:ascii="Georgia" w:hAnsi="Georgia" w:cs="Open Sans"/>
+                          <w:sz w:val="20"/>
+                          <w:szCs w:val="20"/>
+                        </w:rPr>
+                        <w:t>Javascript</w:t>
+                      </w:r>
+                      <w:proofErr w:type="spellEnd"/>
+                      <w:r>
+                        <w:rPr>
+                          <w:rFonts w:ascii="Georgia" w:hAnsi="Georgia" w:cs="Open Sans"/>
+                          <w:sz w:val="20"/>
+                          <w:szCs w:val="20"/>
+                        </w:rPr>
+                        <w:t>,</w:t>
                       </w:r>
                       <w:r>
                         <w:rPr>
@@ -7350,23 +7362,7 @@
                           <w:sz w:val="20"/>
                           <w:szCs w:val="20"/>
                         </w:rPr>
-                        <w:t xml:space="preserve"> </w:t>
-                      </w:r>
-                      <w:r>
-                        <w:rPr>
-                          <w:rFonts w:ascii="Georgia" w:hAnsi="Georgia" w:cs="Open Sans"/>
-                          <w:sz w:val="20"/>
-                          <w:szCs w:val="20"/>
-                        </w:rPr>
-                        <w:t>React.js, React Native</w:t>
-                      </w:r>
-                      <w:r>
-                        <w:rPr>
-                          <w:rFonts w:ascii="Georgia" w:hAnsi="Georgia" w:cs="Open Sans"/>
-                          <w:sz w:val="20"/>
-                          <w:szCs w:val="20"/>
-                        </w:rPr>
-                        <w:t>,</w:t>
+                        <w:t xml:space="preserve"> React.js, React Native,</w:t>
                       </w:r>
                       <w:r>
                         <w:rPr>
@@ -7398,6 +7394,14 @@
                           <w:sz w:val="20"/>
                           <w:szCs w:val="20"/>
                         </w:rPr>
+                        <w:t xml:space="preserve"> PostgreSQL</w:t>
+                      </w:r>
+                      <w:r>
+                        <w:rPr>
+                          <w:rFonts w:ascii="Georgia" w:hAnsi="Georgia" w:cs="Open Sans"/>
+                          <w:sz w:val="20"/>
+                          <w:szCs w:val="20"/>
+                        </w:rPr>
                         <w:t xml:space="preserve"> Tensor</w:t>
                       </w:r>
                       <w:r>
@@ -7414,8 +7418,18 @@
                           <w:sz w:val="20"/>
                           <w:szCs w:val="20"/>
                         </w:rPr>
-                        <w:t>low, Keras</w:t>
-                      </w:r>
+                        <w:t xml:space="preserve">low, </w:t>
+                      </w:r>
+                      <w:proofErr w:type="spellStart"/>
+                      <w:r>
+                        <w:rPr>
+                          <w:rFonts w:ascii="Georgia" w:hAnsi="Georgia" w:cs="Open Sans"/>
+                          <w:sz w:val="20"/>
+                          <w:szCs w:val="20"/>
+                        </w:rPr>
+                        <w:t>Keras</w:t>
+                      </w:r>
+                      <w:proofErr w:type="spellEnd"/>
                       <w:r>
                         <w:rPr>
                           <w:rFonts w:ascii="Georgia" w:hAnsi="Georgia" w:cs="Open Sans"/>
@@ -7580,27 +7594,33 @@
                               <w:ind w:left="24"/>
                               <w:rPr>
                                 <w:rFonts w:ascii="Georgia" w:hAnsi="Georgia"/>
-                                <w:b/>
-                                <w:bCs/>
-                                <w:i/>
-                                <w:iCs/>
                                 <w:color w:val="3E1B59"/>
-                                <w:sz w:val="14"/>
-                                <w:szCs w:val="14"/>
                               </w:rPr>
                             </w:pPr>
+                            <w:proofErr w:type="spellStart"/>
+                            <w:r>
+                              <w:rPr>
+                                <w:rFonts w:ascii="Georgia" w:hAnsi="Georgia"/>
+                                <w:color w:val="3E1B59"/>
+                              </w:rPr>
+                              <w:t>HackDuke</w:t>
+                            </w:r>
+                            <w:proofErr w:type="spellEnd"/>
+                            <w:r>
+                              <w:rPr>
+                                <w:rFonts w:ascii="Georgia" w:hAnsi="Georgia"/>
+                                <w:color w:val="3E1B59"/>
+                              </w:rPr>
+                              <w:t xml:space="preserve"> – </w:t>
+                            </w:r>
                             <w:r>
                               <w:rPr>
                                 <w:rFonts w:ascii="Georgia" w:hAnsi="Georgia"/>
                                 <w:b/>
                                 <w:bCs/>
-                                <w:i/>
-                                <w:iCs/>
                                 <w:color w:val="3E1B59"/>
-                                <w:sz w:val="14"/>
-                                <w:szCs w:val="14"/>
-                              </w:rPr>
-                              <w:t>HackDuke 2020 – Wolfram Award</w:t>
+                              </w:rPr>
+                              <w:t>Wolfram Award</w:t>
                             </w:r>
                           </w:p>
                           <w:p>
@@ -7610,8 +7630,8 @@
                                 <w:ilvl w:val="0"/>
                                 <w:numId w:val="4"/>
                               </w:numPr>
-                              <w:spacing w:before="100" w:line="286" w:lineRule="auto"/>
-                              <w:ind w:left="288" w:hanging="144"/>
+                              <w:spacing w:before="60" w:line="286" w:lineRule="auto"/>
+                              <w:ind w:left="284" w:hanging="142"/>
                               <w:rPr>
                                 <w:rFonts w:ascii="Georgia" w:hAnsi="Georgia" w:cs="Open Sans"/>
                                 <w:sz w:val="20"/>
@@ -7768,6 +7788,7 @@
                               </w:rPr>
                               <w:t xml:space="preserve">Applied </w:t>
                             </w:r>
+                            <w:proofErr w:type="spellStart"/>
                             <w:r>
                               <w:rPr>
                                 <w:rFonts w:ascii="Georgia" w:hAnsi="Georgia" w:cs="Open Sans"/>
@@ -7776,7 +7797,18 @@
                                 <w:sz w:val="20"/>
                                 <w:szCs w:val="20"/>
                               </w:rPr>
-                              <w:t xml:space="preserve">Haar </w:t>
+                              <w:t>Haar</w:t>
+                            </w:r>
+                            <w:proofErr w:type="spellEnd"/>
+                            <w:r>
+                              <w:rPr>
+                                <w:rFonts w:ascii="Georgia" w:hAnsi="Georgia" w:cs="Open Sans"/>
+                                <w:b/>
+                                <w:bCs/>
+                                <w:sz w:val="20"/>
+                                <w:szCs w:val="20"/>
+                              </w:rPr>
+                              <w:t xml:space="preserve"> </w:t>
                             </w:r>
                             <w:r>
                               <w:rPr>
@@ -7934,27 +7966,33 @@
                         <w:ind w:left="24"/>
                         <w:rPr>
                           <w:rFonts w:ascii="Georgia" w:hAnsi="Georgia"/>
-                          <w:b/>
-                          <w:bCs/>
-                          <w:i/>
-                          <w:iCs/>
                           <w:color w:val="3E1B59"/>
-                          <w:sz w:val="14"/>
-                          <w:szCs w:val="14"/>
                         </w:rPr>
                       </w:pPr>
+                      <w:proofErr w:type="spellStart"/>
+                      <w:r>
+                        <w:rPr>
+                          <w:rFonts w:ascii="Georgia" w:hAnsi="Georgia"/>
+                          <w:color w:val="3E1B59"/>
+                        </w:rPr>
+                        <w:t>HackDuke</w:t>
+                      </w:r>
+                      <w:proofErr w:type="spellEnd"/>
+                      <w:r>
+                        <w:rPr>
+                          <w:rFonts w:ascii="Georgia" w:hAnsi="Georgia"/>
+                          <w:color w:val="3E1B59"/>
+                        </w:rPr>
+                        <w:t xml:space="preserve"> – </w:t>
+                      </w:r>
                       <w:r>
                         <w:rPr>
                           <w:rFonts w:ascii="Georgia" w:hAnsi="Georgia"/>
                           <w:b/>
                           <w:bCs/>
-                          <w:i/>
-                          <w:iCs/>
                           <w:color w:val="3E1B59"/>
-                          <w:sz w:val="14"/>
-                          <w:szCs w:val="14"/>
-                        </w:rPr>
-                        <w:t>HackDuke 2020 – Wolfram Award</w:t>
+                        </w:rPr>
+                        <w:t>Wolfram Award</w:t>
                       </w:r>
                     </w:p>
                     <w:p>
@@ -7964,8 +8002,8 @@
                           <w:ilvl w:val="0"/>
                           <w:numId w:val="4"/>
                         </w:numPr>
-                        <w:spacing w:before="100" w:line="286" w:lineRule="auto"/>
-                        <w:ind w:left="288" w:hanging="144"/>
+                        <w:spacing w:before="60" w:line="286" w:lineRule="auto"/>
+                        <w:ind w:left="284" w:hanging="142"/>
                         <w:rPr>
                           <w:rFonts w:ascii="Georgia" w:hAnsi="Georgia" w:cs="Open Sans"/>
                           <w:sz w:val="20"/>
@@ -8122,6 +8160,7 @@
                         </w:rPr>
                         <w:t xml:space="preserve">Applied </w:t>
                       </w:r>
+                      <w:proofErr w:type="spellStart"/>
                       <w:r>
                         <w:rPr>
                           <w:rFonts w:ascii="Georgia" w:hAnsi="Georgia" w:cs="Open Sans"/>
@@ -8130,7 +8169,18 @@
                           <w:sz w:val="20"/>
                           <w:szCs w:val="20"/>
                         </w:rPr>
-                        <w:t xml:space="preserve">Haar </w:t>
+                        <w:t>Haar</w:t>
+                      </w:r>
+                      <w:proofErr w:type="spellEnd"/>
+                      <w:r>
+                        <w:rPr>
+                          <w:rFonts w:ascii="Georgia" w:hAnsi="Georgia" w:cs="Open Sans"/>
+                          <w:b/>
+                          <w:bCs/>
+                          <w:sz w:val="20"/>
+                          <w:szCs w:val="20"/>
+                        </w:rPr>
+                        <w:t xml:space="preserve"> </w:t>
                       </w:r>
                       <w:r>
                         <w:rPr>

</xml_diff>

<commit_message>
added links for each project
</commit_message>
<xml_diff>
--- a/ZahinZaman.docx
+++ b/ZahinZaman.docx
@@ -14,7 +14,7 @@
           <w:noProof/>
         </w:rPr>
         <w:drawing>
-          <wp:anchor distT="0" distB="0" distL="114300" distR="114300" simplePos="0" relativeHeight="251756544" behindDoc="1" locked="0" layoutInCell="1" allowOverlap="1" wp14:anchorId="3E71E0F7" wp14:editId="4E08601A">
+          <wp:anchor distT="0" distB="0" distL="114300" distR="114300" simplePos="0" relativeHeight="251756544" behindDoc="1" locked="0" layoutInCell="1" allowOverlap="1" wp14:anchorId="3E71E0F7" wp14:editId="75EBF1C0">
             <wp:simplePos x="0" y="0"/>
             <wp:positionH relativeFrom="margin">
               <wp:posOffset>-154305</wp:posOffset>
@@ -672,6 +672,1118 @@
         <w:rPr>
           <w:noProof/>
         </w:rPr>
+        <w:drawing>
+          <wp:anchor distT="0" distB="0" distL="114300" distR="114300" simplePos="0" relativeHeight="251783168" behindDoc="1" locked="0" layoutInCell="1" allowOverlap="1" wp14:anchorId="2F7AA25C" wp14:editId="0F753134">
+            <wp:simplePos x="0" y="0"/>
+            <wp:positionH relativeFrom="column">
+              <wp:posOffset>1894205</wp:posOffset>
+            </wp:positionH>
+            <wp:positionV relativeFrom="paragraph">
+              <wp:posOffset>1798320</wp:posOffset>
+            </wp:positionV>
+            <wp:extent cx="245110" cy="245110"/>
+            <wp:effectExtent l="0" t="0" r="2540" b="2540"/>
+            <wp:wrapTight wrapText="bothSides">
+              <wp:wrapPolygon edited="0">
+                <wp:start x="1679" y="0"/>
+                <wp:lineTo x="0" y="8394"/>
+                <wp:lineTo x="0" y="13430"/>
+                <wp:lineTo x="1679" y="20145"/>
+                <wp:lineTo x="18466" y="20145"/>
+                <wp:lineTo x="20145" y="13430"/>
+                <wp:lineTo x="20145" y="8394"/>
+                <wp:lineTo x="18466" y="0"/>
+                <wp:lineTo x="1679" y="0"/>
+              </wp:wrapPolygon>
+            </wp:wrapTight>
+            <wp:docPr id="41" name="Picture 41">
+              <a:hlinkClick xmlns:a="http://schemas.openxmlformats.org/drawingml/2006/main" r:id="rId9"/>
+            </wp:docPr>
+            <wp:cNvGraphicFramePr>
+              <a:graphicFrameLocks xmlns:a="http://schemas.openxmlformats.org/drawingml/2006/main" noChangeAspect="1"/>
+            </wp:cNvGraphicFramePr>
+            <a:graphic xmlns:a="http://schemas.openxmlformats.org/drawingml/2006/main">
+              <a:graphicData uri="http://schemas.openxmlformats.org/drawingml/2006/picture">
+                <pic:pic xmlns:pic="http://schemas.openxmlformats.org/drawingml/2006/picture">
+                  <pic:nvPicPr>
+                    <pic:cNvPr id="41" name="Picture 41">
+                      <a:hlinkClick r:id="rId9"/>
+                    </pic:cNvPr>
+                    <pic:cNvPicPr/>
+                  </pic:nvPicPr>
+                  <pic:blipFill>
+                    <a:blip r:embed="rId10" cstate="print">
+                      <a:extLst>
+                        <a:ext uri="{28A0092B-C50C-407E-A947-70E740481C1C}">
+                          <a14:useLocalDpi xmlns:a14="http://schemas.microsoft.com/office/drawing/2010/main" val="0"/>
+                        </a:ext>
+                      </a:extLst>
+                    </a:blip>
+                    <a:stretch>
+                      <a:fillRect/>
+                    </a:stretch>
+                  </pic:blipFill>
+                  <pic:spPr>
+                    <a:xfrm>
+                      <a:off x="0" y="0"/>
+                      <a:ext cx="245110" cy="245110"/>
+                    </a:xfrm>
+                    <a:prstGeom prst="rect">
+                      <a:avLst/>
+                    </a:prstGeom>
+                  </pic:spPr>
+                </pic:pic>
+              </a:graphicData>
+            </a:graphic>
+            <wp14:sizeRelH relativeFrom="margin">
+              <wp14:pctWidth>0</wp14:pctWidth>
+            </wp14:sizeRelH>
+            <wp14:sizeRelV relativeFrom="margin">
+              <wp14:pctHeight>0</wp14:pctHeight>
+            </wp14:sizeRelV>
+          </wp:anchor>
+        </w:drawing>
+      </w:r>
+      <w:r>
+        <w:rPr>
+          <w:noProof/>
+        </w:rPr>
+        <w:drawing>
+          <wp:anchor distT="0" distB="0" distL="114300" distR="114300" simplePos="0" relativeHeight="251789312" behindDoc="1" locked="0" layoutInCell="1" allowOverlap="1" wp14:anchorId="38570D01" wp14:editId="7712CA8B">
+            <wp:simplePos x="0" y="0"/>
+            <wp:positionH relativeFrom="column">
+              <wp:posOffset>2169795</wp:posOffset>
+            </wp:positionH>
+            <wp:positionV relativeFrom="paragraph">
+              <wp:posOffset>5844540</wp:posOffset>
+            </wp:positionV>
+            <wp:extent cx="230505" cy="230505"/>
+            <wp:effectExtent l="0" t="0" r="0" b="0"/>
+            <wp:wrapTight wrapText="bothSides">
+              <wp:wrapPolygon edited="0">
+                <wp:start x="0" y="0"/>
+                <wp:lineTo x="0" y="19636"/>
+                <wp:lineTo x="19636" y="19636"/>
+                <wp:lineTo x="19636" y="0"/>
+                <wp:lineTo x="0" y="0"/>
+              </wp:wrapPolygon>
+            </wp:wrapTight>
+            <wp:docPr id="47" name="Picture 47">
+              <a:hlinkClick xmlns:a="http://schemas.openxmlformats.org/drawingml/2006/main" r:id="rId11"/>
+            </wp:docPr>
+            <wp:cNvGraphicFramePr>
+              <a:graphicFrameLocks xmlns:a="http://schemas.openxmlformats.org/drawingml/2006/main" noChangeAspect="1"/>
+            </wp:cNvGraphicFramePr>
+            <a:graphic xmlns:a="http://schemas.openxmlformats.org/drawingml/2006/main">
+              <a:graphicData uri="http://schemas.openxmlformats.org/drawingml/2006/picture">
+                <pic:pic xmlns:pic="http://schemas.openxmlformats.org/drawingml/2006/picture">
+                  <pic:nvPicPr>
+                    <pic:cNvPr id="47" name="Picture 47">
+                      <a:hlinkClick r:id="rId11"/>
+                    </pic:cNvPr>
+                    <pic:cNvPicPr/>
+                  </pic:nvPicPr>
+                  <pic:blipFill>
+                    <a:blip r:embed="rId12" cstate="print">
+                      <a:extLst>
+                        <a:ext uri="{28A0092B-C50C-407E-A947-70E740481C1C}">
+                          <a14:useLocalDpi xmlns:a14="http://schemas.microsoft.com/office/drawing/2010/main" val="0"/>
+                        </a:ext>
+                      </a:extLst>
+                    </a:blip>
+                    <a:stretch>
+                      <a:fillRect/>
+                    </a:stretch>
+                  </pic:blipFill>
+                  <pic:spPr>
+                    <a:xfrm>
+                      <a:off x="0" y="0"/>
+                      <a:ext cx="230505" cy="230505"/>
+                    </a:xfrm>
+                    <a:prstGeom prst="rect">
+                      <a:avLst/>
+                    </a:prstGeom>
+                  </pic:spPr>
+                </pic:pic>
+              </a:graphicData>
+            </a:graphic>
+            <wp14:sizeRelH relativeFrom="margin">
+              <wp14:pctWidth>0</wp14:pctWidth>
+            </wp14:sizeRelH>
+            <wp14:sizeRelV relativeFrom="margin">
+              <wp14:pctHeight>0</wp14:pctHeight>
+            </wp14:sizeRelV>
+          </wp:anchor>
+        </w:drawing>
+      </w:r>
+      <w:r>
+        <w:rPr>
+          <w:noProof/>
+        </w:rPr>
+        <w:drawing>
+          <wp:anchor distT="0" distB="0" distL="114300" distR="114300" simplePos="0" relativeHeight="251788288" behindDoc="1" locked="0" layoutInCell="1" allowOverlap="1" wp14:anchorId="56E01093" wp14:editId="738CAE97">
+            <wp:simplePos x="0" y="0"/>
+            <wp:positionH relativeFrom="column">
+              <wp:posOffset>1897380</wp:posOffset>
+            </wp:positionH>
+            <wp:positionV relativeFrom="paragraph">
+              <wp:posOffset>5843270</wp:posOffset>
+            </wp:positionV>
+            <wp:extent cx="245110" cy="245110"/>
+            <wp:effectExtent l="0" t="0" r="2540" b="2540"/>
+            <wp:wrapTight wrapText="bothSides">
+              <wp:wrapPolygon edited="0">
+                <wp:start x="1679" y="0"/>
+                <wp:lineTo x="0" y="8394"/>
+                <wp:lineTo x="0" y="13430"/>
+                <wp:lineTo x="1679" y="20145"/>
+                <wp:lineTo x="18466" y="20145"/>
+                <wp:lineTo x="20145" y="13430"/>
+                <wp:lineTo x="20145" y="8394"/>
+                <wp:lineTo x="18466" y="0"/>
+                <wp:lineTo x="1679" y="0"/>
+              </wp:wrapPolygon>
+            </wp:wrapTight>
+            <wp:docPr id="46" name="Picture 46">
+              <a:hlinkClick xmlns:a="http://schemas.openxmlformats.org/drawingml/2006/main" r:id="rId13"/>
+            </wp:docPr>
+            <wp:cNvGraphicFramePr>
+              <a:graphicFrameLocks xmlns:a="http://schemas.openxmlformats.org/drawingml/2006/main" noChangeAspect="1"/>
+            </wp:cNvGraphicFramePr>
+            <a:graphic xmlns:a="http://schemas.openxmlformats.org/drawingml/2006/main">
+              <a:graphicData uri="http://schemas.openxmlformats.org/drawingml/2006/picture">
+                <pic:pic xmlns:pic="http://schemas.openxmlformats.org/drawingml/2006/picture">
+                  <pic:nvPicPr>
+                    <pic:cNvPr id="46" name="Picture 46">
+                      <a:hlinkClick r:id="rId13"/>
+                    </pic:cNvPr>
+                    <pic:cNvPicPr/>
+                  </pic:nvPicPr>
+                  <pic:blipFill>
+                    <a:blip r:embed="rId10" cstate="print">
+                      <a:extLst>
+                        <a:ext uri="{28A0092B-C50C-407E-A947-70E740481C1C}">
+                          <a14:useLocalDpi xmlns:a14="http://schemas.microsoft.com/office/drawing/2010/main" val="0"/>
+                        </a:ext>
+                      </a:extLst>
+                    </a:blip>
+                    <a:stretch>
+                      <a:fillRect/>
+                    </a:stretch>
+                  </pic:blipFill>
+                  <pic:spPr>
+                    <a:xfrm>
+                      <a:off x="0" y="0"/>
+                      <a:ext cx="245110" cy="245110"/>
+                    </a:xfrm>
+                    <a:prstGeom prst="rect">
+                      <a:avLst/>
+                    </a:prstGeom>
+                  </pic:spPr>
+                </pic:pic>
+              </a:graphicData>
+            </a:graphic>
+            <wp14:sizeRelH relativeFrom="margin">
+              <wp14:pctWidth>0</wp14:pctWidth>
+            </wp14:sizeRelH>
+            <wp14:sizeRelV relativeFrom="margin">
+              <wp14:pctHeight>0</wp14:pctHeight>
+            </wp14:sizeRelV>
+          </wp:anchor>
+        </w:drawing>
+      </w:r>
+      <w:r>
+        <w:rPr>
+          <w:noProof/>
+        </w:rPr>
+        <w:drawing>
+          <wp:anchor distT="0" distB="0" distL="114300" distR="114300" simplePos="0" relativeHeight="251787264" behindDoc="1" locked="0" layoutInCell="1" allowOverlap="1" wp14:anchorId="11B1D36C" wp14:editId="2621A391">
+            <wp:simplePos x="0" y="0"/>
+            <wp:positionH relativeFrom="column">
+              <wp:posOffset>1642745</wp:posOffset>
+            </wp:positionH>
+            <wp:positionV relativeFrom="paragraph">
+              <wp:posOffset>5856275</wp:posOffset>
+            </wp:positionV>
+            <wp:extent cx="211455" cy="211455"/>
+            <wp:effectExtent l="0" t="0" r="0" b="0"/>
+            <wp:wrapTight wrapText="bothSides">
+              <wp:wrapPolygon edited="0">
+                <wp:start x="0" y="0"/>
+                <wp:lineTo x="0" y="19459"/>
+                <wp:lineTo x="19459" y="19459"/>
+                <wp:lineTo x="19459" y="0"/>
+                <wp:lineTo x="0" y="0"/>
+              </wp:wrapPolygon>
+            </wp:wrapTight>
+            <wp:docPr id="45" name="Picture 45">
+              <a:hlinkClick xmlns:a="http://schemas.openxmlformats.org/drawingml/2006/main" r:id="rId14"/>
+            </wp:docPr>
+            <wp:cNvGraphicFramePr>
+              <a:graphicFrameLocks xmlns:a="http://schemas.openxmlformats.org/drawingml/2006/main" noChangeAspect="1"/>
+            </wp:cNvGraphicFramePr>
+            <a:graphic xmlns:a="http://schemas.openxmlformats.org/drawingml/2006/main">
+              <a:graphicData uri="http://schemas.openxmlformats.org/drawingml/2006/picture">
+                <pic:pic xmlns:pic="http://schemas.openxmlformats.org/drawingml/2006/picture">
+                  <pic:nvPicPr>
+                    <pic:cNvPr id="45" name="Picture 45">
+                      <a:hlinkClick r:id="rId14"/>
+                    </pic:cNvPr>
+                    <pic:cNvPicPr/>
+                  </pic:nvPicPr>
+                  <pic:blipFill>
+                    <a:blip r:embed="rId15" cstate="print">
+                      <a:extLst>
+                        <a:ext uri="{28A0092B-C50C-407E-A947-70E740481C1C}">
+                          <a14:useLocalDpi xmlns:a14="http://schemas.microsoft.com/office/drawing/2010/main" val="0"/>
+                        </a:ext>
+                      </a:extLst>
+                    </a:blip>
+                    <a:stretch>
+                      <a:fillRect/>
+                    </a:stretch>
+                  </pic:blipFill>
+                  <pic:spPr>
+                    <a:xfrm>
+                      <a:off x="0" y="0"/>
+                      <a:ext cx="211455" cy="211455"/>
+                    </a:xfrm>
+                    <a:prstGeom prst="rect">
+                      <a:avLst/>
+                    </a:prstGeom>
+                  </pic:spPr>
+                </pic:pic>
+              </a:graphicData>
+            </a:graphic>
+            <wp14:sizeRelH relativeFrom="margin">
+              <wp14:pctWidth>0</wp14:pctWidth>
+            </wp14:sizeRelH>
+            <wp14:sizeRelV relativeFrom="margin">
+              <wp14:pctHeight>0</wp14:pctHeight>
+            </wp14:sizeRelV>
+          </wp:anchor>
+        </w:drawing>
+      </w:r>
+      <w:r>
+        <w:rPr>
+          <w:noProof/>
+        </w:rPr>
+        <w:drawing>
+          <wp:anchor distT="0" distB="0" distL="114300" distR="114300" simplePos="0" relativeHeight="251780096" behindDoc="1" locked="0" layoutInCell="1" allowOverlap="1" wp14:anchorId="1CA9678C" wp14:editId="00B02125">
+            <wp:simplePos x="0" y="0"/>
+            <wp:positionH relativeFrom="column">
+              <wp:posOffset>2169160</wp:posOffset>
+            </wp:positionH>
+            <wp:positionV relativeFrom="paragraph">
+              <wp:posOffset>3808730</wp:posOffset>
+            </wp:positionV>
+            <wp:extent cx="230505" cy="230505"/>
+            <wp:effectExtent l="0" t="0" r="0" b="0"/>
+            <wp:wrapTight wrapText="bothSides">
+              <wp:wrapPolygon edited="0">
+                <wp:start x="0" y="0"/>
+                <wp:lineTo x="0" y="19636"/>
+                <wp:lineTo x="19636" y="19636"/>
+                <wp:lineTo x="19636" y="0"/>
+                <wp:lineTo x="0" y="0"/>
+              </wp:wrapPolygon>
+            </wp:wrapTight>
+            <wp:docPr id="39" name="Picture 39">
+              <a:hlinkClick xmlns:a="http://schemas.openxmlformats.org/drawingml/2006/main" r:id="rId16"/>
+            </wp:docPr>
+            <wp:cNvGraphicFramePr>
+              <a:graphicFrameLocks xmlns:a="http://schemas.openxmlformats.org/drawingml/2006/main" noChangeAspect="1"/>
+            </wp:cNvGraphicFramePr>
+            <a:graphic xmlns:a="http://schemas.openxmlformats.org/drawingml/2006/main">
+              <a:graphicData uri="http://schemas.openxmlformats.org/drawingml/2006/picture">
+                <pic:pic xmlns:pic="http://schemas.openxmlformats.org/drawingml/2006/picture">
+                  <pic:nvPicPr>
+                    <pic:cNvPr id="39" name="Picture 39">
+                      <a:hlinkClick r:id="rId16"/>
+                    </pic:cNvPr>
+                    <pic:cNvPicPr/>
+                  </pic:nvPicPr>
+                  <pic:blipFill>
+                    <a:blip r:embed="rId12" cstate="print">
+                      <a:extLst>
+                        <a:ext uri="{28A0092B-C50C-407E-A947-70E740481C1C}">
+                          <a14:useLocalDpi xmlns:a14="http://schemas.microsoft.com/office/drawing/2010/main" val="0"/>
+                        </a:ext>
+                      </a:extLst>
+                    </a:blip>
+                    <a:stretch>
+                      <a:fillRect/>
+                    </a:stretch>
+                  </pic:blipFill>
+                  <pic:spPr>
+                    <a:xfrm>
+                      <a:off x="0" y="0"/>
+                      <a:ext cx="230505" cy="230505"/>
+                    </a:xfrm>
+                    <a:prstGeom prst="rect">
+                      <a:avLst/>
+                    </a:prstGeom>
+                  </pic:spPr>
+                </pic:pic>
+              </a:graphicData>
+            </a:graphic>
+            <wp14:sizeRelH relativeFrom="margin">
+              <wp14:pctWidth>0</wp14:pctWidth>
+            </wp14:sizeRelH>
+            <wp14:sizeRelV relativeFrom="margin">
+              <wp14:pctHeight>0</wp14:pctHeight>
+            </wp14:sizeRelV>
+          </wp:anchor>
+        </w:drawing>
+      </w:r>
+      <w:r>
+        <w:rPr>
+          <w:noProof/>
+        </w:rPr>
+        <w:drawing>
+          <wp:anchor distT="0" distB="0" distL="114300" distR="114300" simplePos="0" relativeHeight="251791360" behindDoc="1" locked="0" layoutInCell="1" allowOverlap="1" wp14:anchorId="59935704" wp14:editId="7FF4420F">
+            <wp:simplePos x="0" y="0"/>
+            <wp:positionH relativeFrom="column">
+              <wp:posOffset>1640205</wp:posOffset>
+            </wp:positionH>
+            <wp:positionV relativeFrom="paragraph">
+              <wp:posOffset>7920990</wp:posOffset>
+            </wp:positionV>
+            <wp:extent cx="211455" cy="211455"/>
+            <wp:effectExtent l="0" t="0" r="0" b="0"/>
+            <wp:wrapTight wrapText="bothSides">
+              <wp:wrapPolygon edited="0">
+                <wp:start x="0" y="0"/>
+                <wp:lineTo x="0" y="19459"/>
+                <wp:lineTo x="19459" y="19459"/>
+                <wp:lineTo x="19459" y="0"/>
+                <wp:lineTo x="0" y="0"/>
+              </wp:wrapPolygon>
+            </wp:wrapTight>
+            <wp:docPr id="48" name="Picture 48">
+              <a:hlinkClick xmlns:a="http://schemas.openxmlformats.org/drawingml/2006/main" r:id="rId17"/>
+            </wp:docPr>
+            <wp:cNvGraphicFramePr>
+              <a:graphicFrameLocks xmlns:a="http://schemas.openxmlformats.org/drawingml/2006/main" noChangeAspect="1"/>
+            </wp:cNvGraphicFramePr>
+            <a:graphic xmlns:a="http://schemas.openxmlformats.org/drawingml/2006/main">
+              <a:graphicData uri="http://schemas.openxmlformats.org/drawingml/2006/picture">
+                <pic:pic xmlns:pic="http://schemas.openxmlformats.org/drawingml/2006/picture">
+                  <pic:nvPicPr>
+                    <pic:cNvPr id="48" name="Picture 48">
+                      <a:hlinkClick r:id="rId17"/>
+                    </pic:cNvPr>
+                    <pic:cNvPicPr/>
+                  </pic:nvPicPr>
+                  <pic:blipFill>
+                    <a:blip r:embed="rId15" cstate="print">
+                      <a:extLst>
+                        <a:ext uri="{28A0092B-C50C-407E-A947-70E740481C1C}">
+                          <a14:useLocalDpi xmlns:a14="http://schemas.microsoft.com/office/drawing/2010/main" val="0"/>
+                        </a:ext>
+                      </a:extLst>
+                    </a:blip>
+                    <a:stretch>
+                      <a:fillRect/>
+                    </a:stretch>
+                  </pic:blipFill>
+                  <pic:spPr>
+                    <a:xfrm>
+                      <a:off x="0" y="0"/>
+                      <a:ext cx="211455" cy="211455"/>
+                    </a:xfrm>
+                    <a:prstGeom prst="rect">
+                      <a:avLst/>
+                    </a:prstGeom>
+                  </pic:spPr>
+                </pic:pic>
+              </a:graphicData>
+            </a:graphic>
+            <wp14:sizeRelH relativeFrom="margin">
+              <wp14:pctWidth>0</wp14:pctWidth>
+            </wp14:sizeRelH>
+            <wp14:sizeRelV relativeFrom="margin">
+              <wp14:pctHeight>0</wp14:pctHeight>
+            </wp14:sizeRelV>
+          </wp:anchor>
+        </w:drawing>
+      </w:r>
+      <w:r>
+        <w:rPr>
+          <w:noProof/>
+        </w:rPr>
+        <w:drawing>
+          <wp:anchor distT="0" distB="0" distL="114300" distR="114300" simplePos="0" relativeHeight="251779072" behindDoc="1" locked="0" layoutInCell="1" allowOverlap="1" wp14:anchorId="61CEA145" wp14:editId="58972D70">
+            <wp:simplePos x="0" y="0"/>
+            <wp:positionH relativeFrom="column">
+              <wp:posOffset>1930400</wp:posOffset>
+            </wp:positionH>
+            <wp:positionV relativeFrom="paragraph">
+              <wp:posOffset>3823335</wp:posOffset>
+            </wp:positionV>
+            <wp:extent cx="198755" cy="198755"/>
+            <wp:effectExtent l="0" t="0" r="0" b="0"/>
+            <wp:wrapTight wrapText="bothSides">
+              <wp:wrapPolygon edited="0">
+                <wp:start x="0" y="0"/>
+                <wp:lineTo x="0" y="18633"/>
+                <wp:lineTo x="18633" y="18633"/>
+                <wp:lineTo x="18633" y="0"/>
+                <wp:lineTo x="0" y="0"/>
+              </wp:wrapPolygon>
+            </wp:wrapTight>
+            <wp:docPr id="37" name="Picture 37">
+              <a:hlinkClick xmlns:a="http://schemas.openxmlformats.org/drawingml/2006/main" r:id="rId18"/>
+            </wp:docPr>
+            <wp:cNvGraphicFramePr>
+              <a:graphicFrameLocks xmlns:a="http://schemas.openxmlformats.org/drawingml/2006/main" noChangeAspect="1"/>
+            </wp:cNvGraphicFramePr>
+            <a:graphic xmlns:a="http://schemas.openxmlformats.org/drawingml/2006/main">
+              <a:graphicData uri="http://schemas.openxmlformats.org/drawingml/2006/picture">
+                <pic:pic xmlns:pic="http://schemas.openxmlformats.org/drawingml/2006/picture">
+                  <pic:nvPicPr>
+                    <pic:cNvPr id="37" name="Picture 37">
+                      <a:hlinkClick r:id="rId18"/>
+                    </pic:cNvPr>
+                    <pic:cNvPicPr/>
+                  </pic:nvPicPr>
+                  <pic:blipFill>
+                    <a:blip r:embed="rId19" cstate="print">
+                      <a:extLst>
+                        <a:ext uri="{28A0092B-C50C-407E-A947-70E740481C1C}">
+                          <a14:useLocalDpi xmlns:a14="http://schemas.microsoft.com/office/drawing/2010/main" val="0"/>
+                        </a:ext>
+                      </a:extLst>
+                    </a:blip>
+                    <a:stretch>
+                      <a:fillRect/>
+                    </a:stretch>
+                  </pic:blipFill>
+                  <pic:spPr>
+                    <a:xfrm>
+                      <a:off x="0" y="0"/>
+                      <a:ext cx="198755" cy="198755"/>
+                    </a:xfrm>
+                    <a:prstGeom prst="rect">
+                      <a:avLst/>
+                    </a:prstGeom>
+                  </pic:spPr>
+                </pic:pic>
+              </a:graphicData>
+            </a:graphic>
+            <wp14:sizeRelH relativeFrom="margin">
+              <wp14:pctWidth>0</wp14:pctWidth>
+            </wp14:sizeRelH>
+            <wp14:sizeRelV relativeFrom="margin">
+              <wp14:pctHeight>0</wp14:pctHeight>
+            </wp14:sizeRelV>
+          </wp:anchor>
+        </w:drawing>
+      </w:r>
+      <w:r>
+        <w:rPr>
+          <w:noProof/>
+        </w:rPr>
+        <w:drawing>
+          <wp:anchor distT="0" distB="0" distL="114300" distR="114300" simplePos="0" relativeHeight="251778048" behindDoc="1" locked="0" layoutInCell="1" allowOverlap="1" wp14:anchorId="0AF3A872" wp14:editId="3AB70DF6">
+            <wp:simplePos x="0" y="0"/>
+            <wp:positionH relativeFrom="column">
+              <wp:posOffset>1657350</wp:posOffset>
+            </wp:positionH>
+            <wp:positionV relativeFrom="paragraph">
+              <wp:posOffset>3804285</wp:posOffset>
+            </wp:positionV>
+            <wp:extent cx="245110" cy="245110"/>
+            <wp:effectExtent l="0" t="0" r="2540" b="2540"/>
+            <wp:wrapTight wrapText="bothSides">
+              <wp:wrapPolygon edited="0">
+                <wp:start x="1679" y="0"/>
+                <wp:lineTo x="0" y="8394"/>
+                <wp:lineTo x="0" y="13430"/>
+                <wp:lineTo x="1679" y="20145"/>
+                <wp:lineTo x="18466" y="20145"/>
+                <wp:lineTo x="20145" y="13430"/>
+                <wp:lineTo x="20145" y="8394"/>
+                <wp:lineTo x="18466" y="0"/>
+                <wp:lineTo x="1679" y="0"/>
+              </wp:wrapPolygon>
+            </wp:wrapTight>
+            <wp:docPr id="29" name="Picture 29">
+              <a:hlinkClick xmlns:a="http://schemas.openxmlformats.org/drawingml/2006/main" r:id="rId20"/>
+            </wp:docPr>
+            <wp:cNvGraphicFramePr>
+              <a:graphicFrameLocks xmlns:a="http://schemas.openxmlformats.org/drawingml/2006/main" noChangeAspect="1"/>
+            </wp:cNvGraphicFramePr>
+            <a:graphic xmlns:a="http://schemas.openxmlformats.org/drawingml/2006/main">
+              <a:graphicData uri="http://schemas.openxmlformats.org/drawingml/2006/picture">
+                <pic:pic xmlns:pic="http://schemas.openxmlformats.org/drawingml/2006/picture">
+                  <pic:nvPicPr>
+                    <pic:cNvPr id="29" name="Picture 29">
+                      <a:hlinkClick r:id="rId20"/>
+                    </pic:cNvPr>
+                    <pic:cNvPicPr/>
+                  </pic:nvPicPr>
+                  <pic:blipFill>
+                    <a:blip r:embed="rId10" cstate="print">
+                      <a:extLst>
+                        <a:ext uri="{28A0092B-C50C-407E-A947-70E740481C1C}">
+                          <a14:useLocalDpi xmlns:a14="http://schemas.microsoft.com/office/drawing/2010/main" val="0"/>
+                        </a:ext>
+                      </a:extLst>
+                    </a:blip>
+                    <a:stretch>
+                      <a:fillRect/>
+                    </a:stretch>
+                  </pic:blipFill>
+                  <pic:spPr>
+                    <a:xfrm>
+                      <a:off x="0" y="0"/>
+                      <a:ext cx="245110" cy="245110"/>
+                    </a:xfrm>
+                    <a:prstGeom prst="rect">
+                      <a:avLst/>
+                    </a:prstGeom>
+                  </pic:spPr>
+                </pic:pic>
+              </a:graphicData>
+            </a:graphic>
+            <wp14:sizeRelH relativeFrom="margin">
+              <wp14:pctWidth>0</wp14:pctWidth>
+            </wp14:sizeRelH>
+            <wp14:sizeRelV relativeFrom="margin">
+              <wp14:pctHeight>0</wp14:pctHeight>
+            </wp14:sizeRelV>
+          </wp:anchor>
+        </w:drawing>
+      </w:r>
+      <w:r>
+        <w:rPr>
+          <w:noProof/>
+        </w:rPr>
+        <w:drawing>
+          <wp:anchor distT="0" distB="0" distL="114300" distR="114300" simplePos="0" relativeHeight="251760640" behindDoc="1" locked="0" layoutInCell="1" allowOverlap="1" wp14:anchorId="46BB3BB1" wp14:editId="1B9F5BE7">
+            <wp:simplePos x="0" y="0"/>
+            <wp:positionH relativeFrom="column">
+              <wp:posOffset>-132715</wp:posOffset>
+            </wp:positionH>
+            <wp:positionV relativeFrom="paragraph">
+              <wp:posOffset>1287780</wp:posOffset>
+            </wp:positionV>
+            <wp:extent cx="229870" cy="229870"/>
+            <wp:effectExtent l="0" t="0" r="0" b="0"/>
+            <wp:wrapTight wrapText="bothSides">
+              <wp:wrapPolygon edited="0">
+                <wp:start x="1790" y="0"/>
+                <wp:lineTo x="0" y="7160"/>
+                <wp:lineTo x="0" y="12530"/>
+                <wp:lineTo x="1790" y="19691"/>
+                <wp:lineTo x="17901" y="19691"/>
+                <wp:lineTo x="19691" y="12530"/>
+                <wp:lineTo x="19691" y="7160"/>
+                <wp:lineTo x="17901" y="0"/>
+                <wp:lineTo x="1790" y="0"/>
+              </wp:wrapPolygon>
+            </wp:wrapTight>
+            <wp:docPr id="36" name="Picture 36">
+              <a:hlinkClick xmlns:a="http://schemas.openxmlformats.org/drawingml/2006/main" r:id="rId21" tooltip="Devpost"/>
+            </wp:docPr>
+            <wp:cNvGraphicFramePr>
+              <a:graphicFrameLocks xmlns:a="http://schemas.openxmlformats.org/drawingml/2006/main" noChangeAspect="1"/>
+            </wp:cNvGraphicFramePr>
+            <a:graphic xmlns:a="http://schemas.openxmlformats.org/drawingml/2006/main">
+              <a:graphicData uri="http://schemas.openxmlformats.org/drawingml/2006/picture">
+                <pic:pic xmlns:pic="http://schemas.openxmlformats.org/drawingml/2006/picture">
+                  <pic:nvPicPr>
+                    <pic:cNvPr id="36" name="Picture 36">
+                      <a:hlinkClick r:id="rId21" tooltip="Devpost"/>
+                    </pic:cNvPr>
+                    <pic:cNvPicPr>
+                      <a:picLocks noChangeAspect="1" noChangeArrowheads="1"/>
+                    </pic:cNvPicPr>
+                  </pic:nvPicPr>
+                  <pic:blipFill>
+                    <a:blip r:embed="rId10" cstate="print">
+                      <a:extLst>
+                        <a:ext uri="{28A0092B-C50C-407E-A947-70E740481C1C}">
+                          <a14:useLocalDpi xmlns:a14="http://schemas.microsoft.com/office/drawing/2010/main" val="0"/>
+                        </a:ext>
+                      </a:extLst>
+                    </a:blip>
+                    <a:stretch>
+                      <a:fillRect/>
+                    </a:stretch>
+                  </pic:blipFill>
+                  <pic:spPr bwMode="auto">
+                    <a:xfrm>
+                      <a:off x="0" y="0"/>
+                      <a:ext cx="229870" cy="229870"/>
+                    </a:xfrm>
+                    <a:prstGeom prst="rect">
+                      <a:avLst/>
+                    </a:prstGeom>
+                    <a:noFill/>
+                    <a:ln>
+                      <a:noFill/>
+                    </a:ln>
+                  </pic:spPr>
+                </pic:pic>
+              </a:graphicData>
+            </a:graphic>
+            <wp14:sizeRelH relativeFrom="margin">
+              <wp14:pctWidth>0</wp14:pctWidth>
+            </wp14:sizeRelH>
+            <wp14:sizeRelV relativeFrom="margin">
+              <wp14:pctHeight>0</wp14:pctHeight>
+            </wp14:sizeRelV>
+          </wp:anchor>
+        </w:drawing>
+      </w:r>
+      <w:r>
+        <w:rPr>
+          <w:noProof/>
+        </w:rPr>
+        <w:drawing>
+          <wp:anchor distT="0" distB="0" distL="114300" distR="114300" simplePos="0" relativeHeight="251792384" behindDoc="1" locked="0" layoutInCell="1" allowOverlap="1" wp14:anchorId="73811EB5" wp14:editId="4B9575F9">
+            <wp:simplePos x="0" y="0"/>
+            <wp:positionH relativeFrom="column">
+              <wp:posOffset>1894840</wp:posOffset>
+            </wp:positionH>
+            <wp:positionV relativeFrom="paragraph">
+              <wp:posOffset>7908290</wp:posOffset>
+            </wp:positionV>
+            <wp:extent cx="245110" cy="245110"/>
+            <wp:effectExtent l="0" t="0" r="2540" b="2540"/>
+            <wp:wrapTight wrapText="bothSides">
+              <wp:wrapPolygon edited="0">
+                <wp:start x="1679" y="0"/>
+                <wp:lineTo x="0" y="8394"/>
+                <wp:lineTo x="0" y="13430"/>
+                <wp:lineTo x="1679" y="20145"/>
+                <wp:lineTo x="18466" y="20145"/>
+                <wp:lineTo x="20145" y="13430"/>
+                <wp:lineTo x="20145" y="8394"/>
+                <wp:lineTo x="18466" y="0"/>
+                <wp:lineTo x="1679" y="0"/>
+              </wp:wrapPolygon>
+            </wp:wrapTight>
+            <wp:docPr id="49" name="Picture 49">
+              <a:hlinkClick xmlns:a="http://schemas.openxmlformats.org/drawingml/2006/main" r:id="rId22"/>
+            </wp:docPr>
+            <wp:cNvGraphicFramePr>
+              <a:graphicFrameLocks xmlns:a="http://schemas.openxmlformats.org/drawingml/2006/main" noChangeAspect="1"/>
+            </wp:cNvGraphicFramePr>
+            <a:graphic xmlns:a="http://schemas.openxmlformats.org/drawingml/2006/main">
+              <a:graphicData uri="http://schemas.openxmlformats.org/drawingml/2006/picture">
+                <pic:pic xmlns:pic="http://schemas.openxmlformats.org/drawingml/2006/picture">
+                  <pic:nvPicPr>
+                    <pic:cNvPr id="49" name="Picture 49">
+                      <a:hlinkClick r:id="rId22"/>
+                    </pic:cNvPr>
+                    <pic:cNvPicPr/>
+                  </pic:nvPicPr>
+                  <pic:blipFill>
+                    <a:blip r:embed="rId10" cstate="print">
+                      <a:extLst>
+                        <a:ext uri="{28A0092B-C50C-407E-A947-70E740481C1C}">
+                          <a14:useLocalDpi xmlns:a14="http://schemas.microsoft.com/office/drawing/2010/main" val="0"/>
+                        </a:ext>
+                      </a:extLst>
+                    </a:blip>
+                    <a:stretch>
+                      <a:fillRect/>
+                    </a:stretch>
+                  </pic:blipFill>
+                  <pic:spPr>
+                    <a:xfrm>
+                      <a:off x="0" y="0"/>
+                      <a:ext cx="245110" cy="245110"/>
+                    </a:xfrm>
+                    <a:prstGeom prst="rect">
+                      <a:avLst/>
+                    </a:prstGeom>
+                  </pic:spPr>
+                </pic:pic>
+              </a:graphicData>
+            </a:graphic>
+            <wp14:sizeRelH relativeFrom="margin">
+              <wp14:pctWidth>0</wp14:pctWidth>
+            </wp14:sizeRelH>
+            <wp14:sizeRelV relativeFrom="margin">
+              <wp14:pctHeight>0</wp14:pctHeight>
+            </wp14:sizeRelV>
+          </wp:anchor>
+        </w:drawing>
+      </w:r>
+      <w:r>
+        <w:rPr>
+          <w:noProof/>
+        </w:rPr>
+        <w:drawing>
+          <wp:anchor distT="0" distB="0" distL="114300" distR="114300" simplePos="0" relativeHeight="251793408" behindDoc="1" locked="0" layoutInCell="1" allowOverlap="1" wp14:anchorId="51EE24DF" wp14:editId="24E83C40">
+            <wp:simplePos x="0" y="0"/>
+            <wp:positionH relativeFrom="column">
+              <wp:posOffset>2167255</wp:posOffset>
+            </wp:positionH>
+            <wp:positionV relativeFrom="paragraph">
+              <wp:posOffset>7909919</wp:posOffset>
+            </wp:positionV>
+            <wp:extent cx="230505" cy="230505"/>
+            <wp:effectExtent l="0" t="0" r="0" b="0"/>
+            <wp:wrapTight wrapText="bothSides">
+              <wp:wrapPolygon edited="0">
+                <wp:start x="0" y="0"/>
+                <wp:lineTo x="0" y="19636"/>
+                <wp:lineTo x="19636" y="19636"/>
+                <wp:lineTo x="19636" y="0"/>
+                <wp:lineTo x="0" y="0"/>
+              </wp:wrapPolygon>
+            </wp:wrapTight>
+            <wp:docPr id="50" name="Picture 50">
+              <a:hlinkClick xmlns:a="http://schemas.openxmlformats.org/drawingml/2006/main" r:id="rId23"/>
+            </wp:docPr>
+            <wp:cNvGraphicFramePr>
+              <a:graphicFrameLocks xmlns:a="http://schemas.openxmlformats.org/drawingml/2006/main" noChangeAspect="1"/>
+            </wp:cNvGraphicFramePr>
+            <a:graphic xmlns:a="http://schemas.openxmlformats.org/drawingml/2006/main">
+              <a:graphicData uri="http://schemas.openxmlformats.org/drawingml/2006/picture">
+                <pic:pic xmlns:pic="http://schemas.openxmlformats.org/drawingml/2006/picture">
+                  <pic:nvPicPr>
+                    <pic:cNvPr id="50" name="Picture 50">
+                      <a:hlinkClick r:id="rId23"/>
+                    </pic:cNvPr>
+                    <pic:cNvPicPr/>
+                  </pic:nvPicPr>
+                  <pic:blipFill>
+                    <a:blip r:embed="rId12" cstate="print">
+                      <a:extLst>
+                        <a:ext uri="{28A0092B-C50C-407E-A947-70E740481C1C}">
+                          <a14:useLocalDpi xmlns:a14="http://schemas.microsoft.com/office/drawing/2010/main" val="0"/>
+                        </a:ext>
+                      </a:extLst>
+                    </a:blip>
+                    <a:stretch>
+                      <a:fillRect/>
+                    </a:stretch>
+                  </pic:blipFill>
+                  <pic:spPr>
+                    <a:xfrm>
+                      <a:off x="0" y="0"/>
+                      <a:ext cx="230505" cy="230505"/>
+                    </a:xfrm>
+                    <a:prstGeom prst="rect">
+                      <a:avLst/>
+                    </a:prstGeom>
+                  </pic:spPr>
+                </pic:pic>
+              </a:graphicData>
+            </a:graphic>
+            <wp14:sizeRelH relativeFrom="margin">
+              <wp14:pctWidth>0</wp14:pctWidth>
+            </wp14:sizeRelH>
+            <wp14:sizeRelV relativeFrom="margin">
+              <wp14:pctHeight>0</wp14:pctHeight>
+            </wp14:sizeRelV>
+          </wp:anchor>
+        </w:drawing>
+      </w:r>
+      <w:r>
+        <w:rPr>
+          <w:noProof/>
+        </w:rPr>
+        <w:drawing>
+          <wp:anchor distT="0" distB="0" distL="114300" distR="114300" simplePos="0" relativeHeight="251785216" behindDoc="1" locked="0" layoutInCell="1" allowOverlap="1" wp14:anchorId="6C9C810A" wp14:editId="2C0F6B0C">
+            <wp:simplePos x="0" y="0"/>
+            <wp:positionH relativeFrom="column">
+              <wp:posOffset>2166620</wp:posOffset>
+            </wp:positionH>
+            <wp:positionV relativeFrom="paragraph">
+              <wp:posOffset>1807210</wp:posOffset>
+            </wp:positionV>
+            <wp:extent cx="230505" cy="230505"/>
+            <wp:effectExtent l="0" t="0" r="0" b="0"/>
+            <wp:wrapTight wrapText="bothSides">
+              <wp:wrapPolygon edited="0">
+                <wp:start x="0" y="0"/>
+                <wp:lineTo x="0" y="19636"/>
+                <wp:lineTo x="19636" y="19636"/>
+                <wp:lineTo x="19636" y="0"/>
+                <wp:lineTo x="0" y="0"/>
+              </wp:wrapPolygon>
+            </wp:wrapTight>
+            <wp:docPr id="44" name="Picture 44">
+              <a:hlinkClick xmlns:a="http://schemas.openxmlformats.org/drawingml/2006/main" r:id="rId24"/>
+            </wp:docPr>
+            <wp:cNvGraphicFramePr>
+              <a:graphicFrameLocks xmlns:a="http://schemas.openxmlformats.org/drawingml/2006/main" noChangeAspect="1"/>
+            </wp:cNvGraphicFramePr>
+            <a:graphic xmlns:a="http://schemas.openxmlformats.org/drawingml/2006/main">
+              <a:graphicData uri="http://schemas.openxmlformats.org/drawingml/2006/picture">
+                <pic:pic xmlns:pic="http://schemas.openxmlformats.org/drawingml/2006/picture">
+                  <pic:nvPicPr>
+                    <pic:cNvPr id="44" name="Picture 44">
+                      <a:hlinkClick r:id="rId24"/>
+                    </pic:cNvPr>
+                    <pic:cNvPicPr/>
+                  </pic:nvPicPr>
+                  <pic:blipFill>
+                    <a:blip r:embed="rId12" cstate="print">
+                      <a:extLst>
+                        <a:ext uri="{28A0092B-C50C-407E-A947-70E740481C1C}">
+                          <a14:useLocalDpi xmlns:a14="http://schemas.microsoft.com/office/drawing/2010/main" val="0"/>
+                        </a:ext>
+                      </a:extLst>
+                    </a:blip>
+                    <a:stretch>
+                      <a:fillRect/>
+                    </a:stretch>
+                  </pic:blipFill>
+                  <pic:spPr>
+                    <a:xfrm>
+                      <a:off x="0" y="0"/>
+                      <a:ext cx="230505" cy="230505"/>
+                    </a:xfrm>
+                    <a:prstGeom prst="rect">
+                      <a:avLst/>
+                    </a:prstGeom>
+                  </pic:spPr>
+                </pic:pic>
+              </a:graphicData>
+            </a:graphic>
+            <wp14:sizeRelH relativeFrom="margin">
+              <wp14:pctWidth>0</wp14:pctWidth>
+            </wp14:sizeRelH>
+            <wp14:sizeRelV relativeFrom="margin">
+              <wp14:pctHeight>0</wp14:pctHeight>
+            </wp14:sizeRelV>
+          </wp:anchor>
+        </w:drawing>
+      </w:r>
+      <w:r>
+        <w:rPr>
+          <w:noProof/>
+        </w:rPr>
+        <w:drawing>
+          <wp:anchor distT="0" distB="0" distL="114300" distR="114300" simplePos="0" relativeHeight="251782144" behindDoc="1" locked="0" layoutInCell="1" allowOverlap="1" wp14:anchorId="5D8BEC86" wp14:editId="5B3AEF64">
+            <wp:simplePos x="0" y="0"/>
+            <wp:positionH relativeFrom="column">
+              <wp:posOffset>1639570</wp:posOffset>
+            </wp:positionH>
+            <wp:positionV relativeFrom="paragraph">
+              <wp:posOffset>1817370</wp:posOffset>
+            </wp:positionV>
+            <wp:extent cx="211455" cy="211455"/>
+            <wp:effectExtent l="0" t="0" r="0" b="0"/>
+            <wp:wrapTight wrapText="bothSides">
+              <wp:wrapPolygon edited="0">
+                <wp:start x="0" y="0"/>
+                <wp:lineTo x="0" y="19459"/>
+                <wp:lineTo x="19459" y="19459"/>
+                <wp:lineTo x="19459" y="0"/>
+                <wp:lineTo x="0" y="0"/>
+              </wp:wrapPolygon>
+            </wp:wrapTight>
+            <wp:docPr id="40" name="Picture 40">
+              <a:hlinkClick xmlns:a="http://schemas.openxmlformats.org/drawingml/2006/main" r:id="rId25"/>
+            </wp:docPr>
+            <wp:cNvGraphicFramePr>
+              <a:graphicFrameLocks xmlns:a="http://schemas.openxmlformats.org/drawingml/2006/main" noChangeAspect="1"/>
+            </wp:cNvGraphicFramePr>
+            <a:graphic xmlns:a="http://schemas.openxmlformats.org/drawingml/2006/main">
+              <a:graphicData uri="http://schemas.openxmlformats.org/drawingml/2006/picture">
+                <pic:pic xmlns:pic="http://schemas.openxmlformats.org/drawingml/2006/picture">
+                  <pic:nvPicPr>
+                    <pic:cNvPr id="40" name="Picture 40">
+                      <a:hlinkClick r:id="rId25"/>
+                    </pic:cNvPr>
+                    <pic:cNvPicPr/>
+                  </pic:nvPicPr>
+                  <pic:blipFill>
+                    <a:blip r:embed="rId15" cstate="print">
+                      <a:extLst>
+                        <a:ext uri="{28A0092B-C50C-407E-A947-70E740481C1C}">
+                          <a14:useLocalDpi xmlns:a14="http://schemas.microsoft.com/office/drawing/2010/main" val="0"/>
+                        </a:ext>
+                      </a:extLst>
+                    </a:blip>
+                    <a:stretch>
+                      <a:fillRect/>
+                    </a:stretch>
+                  </pic:blipFill>
+                  <pic:spPr>
+                    <a:xfrm>
+                      <a:off x="0" y="0"/>
+                      <a:ext cx="211455" cy="211455"/>
+                    </a:xfrm>
+                    <a:prstGeom prst="rect">
+                      <a:avLst/>
+                    </a:prstGeom>
+                  </pic:spPr>
+                </pic:pic>
+              </a:graphicData>
+            </a:graphic>
+            <wp14:sizeRelH relativeFrom="margin">
+              <wp14:pctWidth>0</wp14:pctWidth>
+            </wp14:sizeRelH>
+            <wp14:sizeRelV relativeFrom="margin">
+              <wp14:pctHeight>0</wp14:pctHeight>
+            </wp14:sizeRelV>
+          </wp:anchor>
+        </w:drawing>
+      </w:r>
+      <w:r>
+        <w:rPr>
+          <w:noProof/>
+        </w:rPr>
+        <w:drawing>
+          <wp:anchor distT="0" distB="0" distL="114300" distR="114300" simplePos="0" relativeHeight="251777024" behindDoc="1" locked="0" layoutInCell="1" allowOverlap="1" wp14:anchorId="6151D0D9" wp14:editId="42D2E13F">
+            <wp:simplePos x="0" y="0"/>
+            <wp:positionH relativeFrom="column">
+              <wp:posOffset>1402715</wp:posOffset>
+            </wp:positionH>
+            <wp:positionV relativeFrom="paragraph">
+              <wp:posOffset>3817620</wp:posOffset>
+            </wp:positionV>
+            <wp:extent cx="211455" cy="211455"/>
+            <wp:effectExtent l="0" t="0" r="0" b="0"/>
+            <wp:wrapTight wrapText="bothSides">
+              <wp:wrapPolygon edited="0">
+                <wp:start x="0" y="0"/>
+                <wp:lineTo x="0" y="19459"/>
+                <wp:lineTo x="19459" y="19459"/>
+                <wp:lineTo x="19459" y="0"/>
+                <wp:lineTo x="0" y="0"/>
+              </wp:wrapPolygon>
+            </wp:wrapTight>
+            <wp:docPr id="24" name="Picture 24">
+              <a:hlinkClick xmlns:a="http://schemas.openxmlformats.org/drawingml/2006/main" r:id="rId26"/>
+            </wp:docPr>
+            <wp:cNvGraphicFramePr>
+              <a:graphicFrameLocks xmlns:a="http://schemas.openxmlformats.org/drawingml/2006/main" noChangeAspect="1"/>
+            </wp:cNvGraphicFramePr>
+            <a:graphic xmlns:a="http://schemas.openxmlformats.org/drawingml/2006/main">
+              <a:graphicData uri="http://schemas.openxmlformats.org/drawingml/2006/picture">
+                <pic:pic xmlns:pic="http://schemas.openxmlformats.org/drawingml/2006/picture">
+                  <pic:nvPicPr>
+                    <pic:cNvPr id="24" name="Picture 24">
+                      <a:hlinkClick r:id="rId26"/>
+                    </pic:cNvPr>
+                    <pic:cNvPicPr/>
+                  </pic:nvPicPr>
+                  <pic:blipFill>
+                    <a:blip r:embed="rId15" cstate="print">
+                      <a:extLst>
+                        <a:ext uri="{28A0092B-C50C-407E-A947-70E740481C1C}">
+                          <a14:useLocalDpi xmlns:a14="http://schemas.microsoft.com/office/drawing/2010/main" val="0"/>
+                        </a:ext>
+                      </a:extLst>
+                    </a:blip>
+                    <a:stretch>
+                      <a:fillRect/>
+                    </a:stretch>
+                  </pic:blipFill>
+                  <pic:spPr>
+                    <a:xfrm>
+                      <a:off x="0" y="0"/>
+                      <a:ext cx="211455" cy="211455"/>
+                    </a:xfrm>
+                    <a:prstGeom prst="rect">
+                      <a:avLst/>
+                    </a:prstGeom>
+                  </pic:spPr>
+                </pic:pic>
+              </a:graphicData>
+            </a:graphic>
+            <wp14:sizeRelH relativeFrom="margin">
+              <wp14:pctWidth>0</wp14:pctWidth>
+            </wp14:sizeRelH>
+            <wp14:sizeRelV relativeFrom="margin">
+              <wp14:pctHeight>0</wp14:pctHeight>
+            </wp14:sizeRelV>
+          </wp:anchor>
+        </w:drawing>
+      </w:r>
+      <w:r>
+        <w:rPr>
+          <w:noProof/>
+        </w:rPr>
+        <w:drawing>
+          <wp:anchor distT="0" distB="0" distL="114300" distR="114300" simplePos="0" relativeHeight="251758592" behindDoc="1" locked="0" layoutInCell="1" allowOverlap="1" wp14:anchorId="13735354" wp14:editId="025B18F5">
+            <wp:simplePos x="0" y="0"/>
+            <wp:positionH relativeFrom="column">
+              <wp:posOffset>-118745</wp:posOffset>
+            </wp:positionH>
+            <wp:positionV relativeFrom="paragraph">
+              <wp:posOffset>1031875</wp:posOffset>
+            </wp:positionV>
+            <wp:extent cx="190500" cy="190500"/>
+            <wp:effectExtent l="0" t="0" r="0" b="0"/>
+            <wp:wrapTight wrapText="bothSides">
+              <wp:wrapPolygon edited="0">
+                <wp:start x="0" y="0"/>
+                <wp:lineTo x="0" y="19440"/>
+                <wp:lineTo x="19440" y="19440"/>
+                <wp:lineTo x="19440" y="0"/>
+                <wp:lineTo x="0" y="0"/>
+              </wp:wrapPolygon>
+            </wp:wrapTight>
+            <wp:docPr id="34" name="Picture 34">
+              <a:hlinkClick xmlns:a="http://schemas.openxmlformats.org/drawingml/2006/main" r:id="rId27" tooltip="Github"/>
+            </wp:docPr>
+            <wp:cNvGraphicFramePr>
+              <a:graphicFrameLocks xmlns:a="http://schemas.openxmlformats.org/drawingml/2006/main" noChangeAspect="1"/>
+            </wp:cNvGraphicFramePr>
+            <a:graphic xmlns:a="http://schemas.openxmlformats.org/drawingml/2006/main">
+              <a:graphicData uri="http://schemas.openxmlformats.org/drawingml/2006/picture">
+                <pic:pic xmlns:pic="http://schemas.openxmlformats.org/drawingml/2006/picture">
+                  <pic:nvPicPr>
+                    <pic:cNvPr id="34" name="Picture 34">
+                      <a:hlinkClick r:id="rId27" tooltip="Github"/>
+                    </pic:cNvPr>
+                    <pic:cNvPicPr>
+                      <a:picLocks noChangeAspect="1" noChangeArrowheads="1"/>
+                    </pic:cNvPicPr>
+                  </pic:nvPicPr>
+                  <pic:blipFill>
+                    <a:blip r:embed="rId28" cstate="print">
+                      <a:extLst>
+                        <a:ext uri="{28A0092B-C50C-407E-A947-70E740481C1C}">
+                          <a14:useLocalDpi xmlns:a14="http://schemas.microsoft.com/office/drawing/2010/main" val="0"/>
+                        </a:ext>
+                      </a:extLst>
+                    </a:blip>
+                    <a:stretch>
+                      <a:fillRect/>
+                    </a:stretch>
+                  </pic:blipFill>
+                  <pic:spPr bwMode="auto">
+                    <a:xfrm>
+                      <a:off x="0" y="0"/>
+                      <a:ext cx="190500" cy="190500"/>
+                    </a:xfrm>
+                    <a:prstGeom prst="rect">
+                      <a:avLst/>
+                    </a:prstGeom>
+                    <a:noFill/>
+                    <a:ln>
+                      <a:noFill/>
+                    </a:ln>
+                  </pic:spPr>
+                </pic:pic>
+              </a:graphicData>
+            </a:graphic>
+            <wp14:sizeRelH relativeFrom="margin">
+              <wp14:pctWidth>0</wp14:pctWidth>
+            </wp14:sizeRelH>
+            <wp14:sizeRelV relativeFrom="margin">
+              <wp14:pctHeight>0</wp14:pctHeight>
+            </wp14:sizeRelV>
+          </wp:anchor>
+        </w:drawing>
+      </w:r>
+      <w:r>
+        <w:rPr>
+          <w:noProof/>
+        </w:rPr>
         <mc:AlternateContent>
           <mc:Choice Requires="wps">
             <w:drawing>
@@ -1110,7 +2222,7 @@
                               </w:rPr>
                               <w:t xml:space="preserve"> and voucher redemption system for </w:t>
                             </w:r>
-                            <w:hyperlink r:id="rId9" w:history="1">
+                            <w:hyperlink r:id="rId29" w:history="1">
                               <w:r>
                                 <w:rPr>
                                   <w:rStyle w:val="Hyperlink"/>
@@ -1688,7 +2800,7 @@
                         </w:rPr>
                         <w:t xml:space="preserve"> and voucher redemption system for </w:t>
                       </w:r>
-                      <w:hyperlink r:id="rId10" w:history="1">
+                      <w:hyperlink r:id="rId30" w:history="1">
                         <w:r>
                           <w:rPr>
                             <w:rStyle w:val="Hyperlink"/>
@@ -2196,6 +3308,7 @@
                                 <w:szCs w:val="20"/>
                               </w:rPr>
                             </w:pPr>
+                            <w:proofErr w:type="spellStart"/>
                             <w:r>
                               <w:rPr>
                                 <w:rFonts w:ascii="Georgia" w:hAnsi="Georgia"/>
@@ -2205,6 +3318,7 @@
                               </w:rPr>
                               <w:t>codePrentice</w:t>
                             </w:r>
+                            <w:proofErr w:type="spellEnd"/>
                             <w:r>
                               <w:rPr>
                                 <w:rFonts w:ascii="Georgia" w:hAnsi="Georgia" w:cs="Open Sans"/>
@@ -2301,13 +3415,41 @@
                               </w:rPr>
                               <w:t xml:space="preserve"> including </w:t>
                             </w:r>
-                            <w:r>
-                              <w:rPr>
-                                <w:rFonts w:ascii="Georgia" w:hAnsi="Georgia" w:cs="Open Sans"/>
-                                <w:sz w:val="20"/>
-                                <w:szCs w:val="20"/>
-                              </w:rPr>
-                              <w:t xml:space="preserve">SqueezeNet, ResNet </w:t>
+                            <w:proofErr w:type="spellStart"/>
+                            <w:r>
+                              <w:rPr>
+                                <w:rFonts w:ascii="Georgia" w:hAnsi="Georgia" w:cs="Open Sans"/>
+                                <w:sz w:val="20"/>
+                                <w:szCs w:val="20"/>
+                              </w:rPr>
+                              <w:t>SqueezeNet</w:t>
+                            </w:r>
+                            <w:proofErr w:type="spellEnd"/>
+                            <w:r>
+                              <w:rPr>
+                                <w:rFonts w:ascii="Georgia" w:hAnsi="Georgia" w:cs="Open Sans"/>
+                                <w:sz w:val="20"/>
+                                <w:szCs w:val="20"/>
+                              </w:rPr>
+                              <w:t xml:space="preserve">, </w:t>
+                            </w:r>
+                            <w:proofErr w:type="spellStart"/>
+                            <w:r>
+                              <w:rPr>
+                                <w:rFonts w:ascii="Georgia" w:hAnsi="Georgia" w:cs="Open Sans"/>
+                                <w:sz w:val="20"/>
+                                <w:szCs w:val="20"/>
+                              </w:rPr>
+                              <w:t>ResNet</w:t>
+                            </w:r>
+                            <w:proofErr w:type="spellEnd"/>
+                            <w:r>
+                              <w:rPr>
+                                <w:rFonts w:ascii="Georgia" w:hAnsi="Georgia" w:cs="Open Sans"/>
+                                <w:sz w:val="20"/>
+                                <w:szCs w:val="20"/>
+                              </w:rPr>
+                              <w:t xml:space="preserve"> </w:t>
                             </w:r>
                             <w:r>
                               <w:rPr>
@@ -2323,8 +3465,18 @@
                                 <w:sz w:val="20"/>
                                 <w:szCs w:val="20"/>
                               </w:rPr>
-                              <w:t xml:space="preserve"> DenseNet</w:t>
-                            </w:r>
+                              <w:t xml:space="preserve"> </w:t>
+                            </w:r>
+                            <w:proofErr w:type="spellStart"/>
+                            <w:r>
+                              <w:rPr>
+                                <w:rFonts w:ascii="Georgia" w:hAnsi="Georgia" w:cs="Open Sans"/>
+                                <w:sz w:val="20"/>
+                                <w:szCs w:val="20"/>
+                              </w:rPr>
+                              <w:t>DenseNet</w:t>
+                            </w:r>
+                            <w:proofErr w:type="spellEnd"/>
                           </w:p>
                           <w:p>
                             <w:pPr>
@@ -2349,7 +3501,7 @@
                               </w:rPr>
                               <w:t xml:space="preserve">Composed </w:t>
                             </w:r>
-                            <w:hyperlink r:id="rId11" w:history="1">
+                            <w:hyperlink r:id="rId31" w:history="1">
                               <w:r>
                                 <w:rPr>
                                   <w:rStyle w:val="Hyperlink"/>
@@ -2461,6 +3613,7 @@
                               </w:rPr>
                               <w:t xml:space="preserve"> and </w:t>
                             </w:r>
+                            <w:proofErr w:type="spellStart"/>
                             <w:r>
                               <w:rPr>
                                 <w:rFonts w:ascii="Georgia" w:hAnsi="Georgia" w:cs="Open Sans"/>
@@ -2471,6 +3624,7 @@
                               </w:rPr>
                               <w:t>Numba</w:t>
                             </w:r>
+                            <w:proofErr w:type="spellEnd"/>
                             <w:r>
                               <w:rPr>
                                 <w:rFonts w:ascii="Georgia" w:hAnsi="Georgia" w:cs="Open Sans"/>
@@ -2552,6 +3706,7 @@
                           <w:szCs w:val="20"/>
                         </w:rPr>
                       </w:pPr>
+                      <w:proofErr w:type="spellStart"/>
                       <w:r>
                         <w:rPr>
                           <w:rFonts w:ascii="Georgia" w:hAnsi="Georgia"/>
@@ -2561,6 +3716,7 @@
                         </w:rPr>
                         <w:t>codePrentice</w:t>
                       </w:r>
+                      <w:proofErr w:type="spellEnd"/>
                       <w:r>
                         <w:rPr>
                           <w:rFonts w:ascii="Georgia" w:hAnsi="Georgia" w:cs="Open Sans"/>
@@ -2657,13 +3813,41 @@
                         </w:rPr>
                         <w:t xml:space="preserve"> including </w:t>
                       </w:r>
-                      <w:r>
-                        <w:rPr>
-                          <w:rFonts w:ascii="Georgia" w:hAnsi="Georgia" w:cs="Open Sans"/>
-                          <w:sz w:val="20"/>
-                          <w:szCs w:val="20"/>
-                        </w:rPr>
-                        <w:t xml:space="preserve">SqueezeNet, ResNet </w:t>
+                      <w:proofErr w:type="spellStart"/>
+                      <w:r>
+                        <w:rPr>
+                          <w:rFonts w:ascii="Georgia" w:hAnsi="Georgia" w:cs="Open Sans"/>
+                          <w:sz w:val="20"/>
+                          <w:szCs w:val="20"/>
+                        </w:rPr>
+                        <w:t>SqueezeNet</w:t>
+                      </w:r>
+                      <w:proofErr w:type="spellEnd"/>
+                      <w:r>
+                        <w:rPr>
+                          <w:rFonts w:ascii="Georgia" w:hAnsi="Georgia" w:cs="Open Sans"/>
+                          <w:sz w:val="20"/>
+                          <w:szCs w:val="20"/>
+                        </w:rPr>
+                        <w:t xml:space="preserve">, </w:t>
+                      </w:r>
+                      <w:proofErr w:type="spellStart"/>
+                      <w:r>
+                        <w:rPr>
+                          <w:rFonts w:ascii="Georgia" w:hAnsi="Georgia" w:cs="Open Sans"/>
+                          <w:sz w:val="20"/>
+                          <w:szCs w:val="20"/>
+                        </w:rPr>
+                        <w:t>ResNet</w:t>
+                      </w:r>
+                      <w:proofErr w:type="spellEnd"/>
+                      <w:r>
+                        <w:rPr>
+                          <w:rFonts w:ascii="Georgia" w:hAnsi="Georgia" w:cs="Open Sans"/>
+                          <w:sz w:val="20"/>
+                          <w:szCs w:val="20"/>
+                        </w:rPr>
+                        <w:t xml:space="preserve"> </w:t>
                       </w:r>
                       <w:r>
                         <w:rPr>
@@ -2679,8 +3863,18 @@
                           <w:sz w:val="20"/>
                           <w:szCs w:val="20"/>
                         </w:rPr>
-                        <w:t xml:space="preserve"> DenseNet</w:t>
-                      </w:r>
+                        <w:t xml:space="preserve"> </w:t>
+                      </w:r>
+                      <w:proofErr w:type="spellStart"/>
+                      <w:r>
+                        <w:rPr>
+                          <w:rFonts w:ascii="Georgia" w:hAnsi="Georgia" w:cs="Open Sans"/>
+                          <w:sz w:val="20"/>
+                          <w:szCs w:val="20"/>
+                        </w:rPr>
+                        <w:t>DenseNet</w:t>
+                      </w:r>
+                      <w:proofErr w:type="spellEnd"/>
                     </w:p>
                     <w:p>
                       <w:pPr>
@@ -2705,7 +3899,7 @@
                         </w:rPr>
                         <w:t xml:space="preserve">Composed </w:t>
                       </w:r>
-                      <w:hyperlink r:id="rId12" w:history="1">
+                      <w:hyperlink r:id="rId32" w:history="1">
                         <w:r>
                           <w:rPr>
                             <w:rStyle w:val="Hyperlink"/>
@@ -2817,6 +4011,7 @@
                         </w:rPr>
                         <w:t xml:space="preserve"> and </w:t>
                       </w:r>
+                      <w:proofErr w:type="spellStart"/>
                       <w:r>
                         <w:rPr>
                           <w:rFonts w:ascii="Georgia" w:hAnsi="Georgia" w:cs="Open Sans"/>
@@ -2827,6 +4022,7 @@
                         </w:rPr>
                         <w:t>Numba</w:t>
                       </w:r>
+                      <w:proofErr w:type="spellEnd"/>
                       <w:r>
                         <w:rPr>
                           <w:rFonts w:ascii="Georgia" w:hAnsi="Georgia" w:cs="Open Sans"/>
@@ -3738,6 +4934,7 @@
                               </w:rPr>
                               <w:t xml:space="preserve"> engineering </w:t>
                             </w:r>
+                            <w:proofErr w:type="spellStart"/>
                             <w:r>
                               <w:rPr>
                                 <w:rFonts w:ascii="Georgia" w:hAnsi="Georgia" w:cs="Open Sans"/>
@@ -3748,6 +4945,7 @@
                               </w:rPr>
                               <w:t>SystemVerilog</w:t>
                             </w:r>
+                            <w:proofErr w:type="spellEnd"/>
                             <w:r>
                               <w:rPr>
                                 <w:rFonts w:ascii="Georgia" w:hAnsi="Georgia" w:cs="Open Sans"/>
@@ -3931,6 +5129,7 @@
                         </w:rPr>
                         <w:t xml:space="preserve"> engineering </w:t>
                       </w:r>
+                      <w:proofErr w:type="spellStart"/>
                       <w:r>
                         <w:rPr>
                           <w:rFonts w:ascii="Georgia" w:hAnsi="Georgia" w:cs="Open Sans"/>
@@ -3941,6 +5140,7 @@
                         </w:rPr>
                         <w:t>SystemVerilog</w:t>
                       </w:r>
+                      <w:proofErr w:type="spellEnd"/>
                       <w:r>
                         <w:rPr>
                           <w:rFonts w:ascii="Georgia" w:hAnsi="Georgia" w:cs="Open Sans"/>
@@ -4522,7 +5722,7 @@
               </wp:wrapPolygon>
             </wp:wrapTight>
             <wp:docPr id="35" name="Picture 35">
-              <a:hlinkClick xmlns:a="http://schemas.openxmlformats.org/drawingml/2006/main" r:id="rId13" tooltip="LinkedIn"/>
+              <a:hlinkClick xmlns:a="http://schemas.openxmlformats.org/drawingml/2006/main" r:id="rId33" tooltip="LinkedIn"/>
             </wp:docPr>
             <wp:cNvGraphicFramePr>
               <a:graphicFrameLocks xmlns:a="http://schemas.openxmlformats.org/drawingml/2006/main" noChangeAspect="1"/>
@@ -4532,14 +5732,14 @@
                 <pic:pic xmlns:pic="http://schemas.openxmlformats.org/drawingml/2006/picture">
                   <pic:nvPicPr>
                     <pic:cNvPr id="35" name="Picture 35">
-                      <a:hlinkClick r:id="rId13" tooltip="LinkedIn"/>
+                      <a:hlinkClick r:id="rId33" tooltip="LinkedIn"/>
                     </pic:cNvPr>
                     <pic:cNvPicPr>
                       <a:picLocks noChangeAspect="1" noChangeArrowheads="1"/>
                     </pic:cNvPicPr>
                   </pic:nvPicPr>
                   <pic:blipFill>
-                    <a:blip r:embed="rId14" cstate="print">
+                    <a:blip r:embed="rId34" cstate="print">
                       <a:extLst>
                         <a:ext uri="{28A0092B-C50C-407E-A947-70E740481C1C}">
                           <a14:useLocalDpi xmlns:a14="http://schemas.microsoft.com/office/drawing/2010/main" val="0"/>
@@ -4594,7 +5794,7 @@
                 <wp:effectExtent l="0" t="0" r="12700" b="0"/>
                 <wp:wrapNone/>
                 <wp:docPr id="8" name="Text Box 8">
-                  <a:hlinkClick xmlns:a="http://schemas.openxmlformats.org/drawingml/2006/main" r:id="rId13"/>
+                  <a:hlinkClick xmlns:a="http://schemas.openxmlformats.org/drawingml/2006/main" r:id="rId33"/>
                 </wp:docPr>
                 <wp:cNvGraphicFramePr>
                   <a:graphicFrameLocks xmlns:a="http://schemas.openxmlformats.org/drawingml/2006/main"/>
@@ -4654,7 +5854,25 @@
                                 <w:sz w:val="20"/>
                                 <w:szCs w:val="20"/>
                               </w:rPr>
-                              <w:t>linkedin.com/in/zahin-zaman</w:t>
+                              <w:t>linkedin.com/in/</w:t>
+                            </w:r>
+                            <w:proofErr w:type="spellStart"/>
+                            <w:r>
+                              <w:rPr>
+                                <w:rFonts w:ascii="Georgia" w:hAnsi="Georgia" w:cs="Open Sans"/>
+                                <w:sz w:val="20"/>
+                                <w:szCs w:val="20"/>
+                              </w:rPr>
+                              <w:t>zahin</w:t>
+                            </w:r>
+                            <w:proofErr w:type="spellEnd"/>
+                            <w:r>
+                              <w:rPr>
+                                <w:rFonts w:ascii="Georgia" w:hAnsi="Georgia" w:cs="Open Sans"/>
+                                <w:sz w:val="20"/>
+                                <w:szCs w:val="20"/>
+                              </w:rPr>
+                              <w:t>-zaman</w:t>
                             </w:r>
                           </w:p>
                         </w:txbxContent>
@@ -4695,7 +5913,25 @@
                           <w:sz w:val="20"/>
                           <w:szCs w:val="20"/>
                         </w:rPr>
-                        <w:t>linkedin.com/in/zahin-zaman</w:t>
+                        <w:t>linkedin.com/in/</w:t>
+                      </w:r>
+                      <w:proofErr w:type="spellStart"/>
+                      <w:r>
+                        <w:rPr>
+                          <w:rFonts w:ascii="Georgia" w:hAnsi="Georgia" w:cs="Open Sans"/>
+                          <w:sz w:val="20"/>
+                          <w:szCs w:val="20"/>
+                        </w:rPr>
+                        <w:t>zahin</w:t>
+                      </w:r>
+                      <w:proofErr w:type="spellEnd"/>
+                      <w:r>
+                        <w:rPr>
+                          <w:rFonts w:ascii="Georgia" w:hAnsi="Georgia" w:cs="Open Sans"/>
+                          <w:sz w:val="20"/>
+                          <w:szCs w:val="20"/>
+                        </w:rPr>
+                        <w:t>-zaman</w:t>
                       </w:r>
                     </w:p>
                   </w:txbxContent>
@@ -4748,7 +5984,7 @@
                     </pic:cNvPicPr>
                   </pic:nvPicPr>
                   <pic:blipFill>
-                    <a:blip r:embed="rId15" cstate="print">
+                    <a:blip r:embed="rId35" cstate="print">
                       <a:extLst>
                         <a:ext uri="{28A0092B-C50C-407E-A947-70E740481C1C}">
                           <a14:useLocalDpi xmlns:a14="http://schemas.microsoft.com/office/drawing/2010/main" val="0"/>
@@ -4791,7 +6027,7 @@
         <mc:AlternateContent>
           <mc:Choice Requires="wps">
             <w:drawing>
-              <wp:anchor distT="0" distB="0" distL="114300" distR="114300" simplePos="0" relativeHeight="251666432" behindDoc="1" locked="0" layoutInCell="1" allowOverlap="1" wp14:anchorId="374E07E0" wp14:editId="44AE76BC">
+              <wp:anchor distT="0" distB="0" distL="114300" distR="114300" simplePos="0" relativeHeight="251666432" behindDoc="1" locked="0" layoutInCell="1" allowOverlap="1" wp14:anchorId="374E07E0" wp14:editId="223F40F3">
                 <wp:simplePos x="0" y="0"/>
                 <wp:positionH relativeFrom="page">
                   <wp:posOffset>446405</wp:posOffset>
@@ -4965,166 +6201,6 @@
           <w:noProof/>
         </w:rPr>
         <w:drawing>
-          <wp:anchor distT="0" distB="0" distL="114300" distR="114300" simplePos="0" relativeHeight="251760640" behindDoc="1" locked="0" layoutInCell="1" allowOverlap="1" wp14:anchorId="46BB3BB1" wp14:editId="740DE6D5">
-            <wp:simplePos x="0" y="0"/>
-            <wp:positionH relativeFrom="column">
-              <wp:posOffset>-140335</wp:posOffset>
-            </wp:positionH>
-            <wp:positionV relativeFrom="paragraph">
-              <wp:posOffset>1287780</wp:posOffset>
-            </wp:positionV>
-            <wp:extent cx="229870" cy="229870"/>
-            <wp:effectExtent l="0" t="0" r="0" b="0"/>
-            <wp:wrapTight wrapText="bothSides">
-              <wp:wrapPolygon edited="0">
-                <wp:start x="1790" y="0"/>
-                <wp:lineTo x="0" y="7160"/>
-                <wp:lineTo x="0" y="12530"/>
-                <wp:lineTo x="1790" y="19691"/>
-                <wp:lineTo x="17901" y="19691"/>
-                <wp:lineTo x="19691" y="12530"/>
-                <wp:lineTo x="19691" y="7160"/>
-                <wp:lineTo x="17901" y="0"/>
-                <wp:lineTo x="1790" y="0"/>
-              </wp:wrapPolygon>
-            </wp:wrapTight>
-            <wp:docPr id="36" name="Picture 36">
-              <a:hlinkClick xmlns:a="http://schemas.openxmlformats.org/drawingml/2006/main" r:id="rId16" tooltip="Devpost"/>
-            </wp:docPr>
-            <wp:cNvGraphicFramePr>
-              <a:graphicFrameLocks xmlns:a="http://schemas.openxmlformats.org/drawingml/2006/main" noChangeAspect="1"/>
-            </wp:cNvGraphicFramePr>
-            <a:graphic xmlns:a="http://schemas.openxmlformats.org/drawingml/2006/main">
-              <a:graphicData uri="http://schemas.openxmlformats.org/drawingml/2006/picture">
-                <pic:pic xmlns:pic="http://schemas.openxmlformats.org/drawingml/2006/picture">
-                  <pic:nvPicPr>
-                    <pic:cNvPr id="36" name="Picture 36">
-                      <a:hlinkClick r:id="rId16" tooltip="Devpost"/>
-                    </pic:cNvPr>
-                    <pic:cNvPicPr>
-                      <a:picLocks noChangeAspect="1" noChangeArrowheads="1"/>
-                    </pic:cNvPicPr>
-                  </pic:nvPicPr>
-                  <pic:blipFill>
-                    <a:blip r:embed="rId17" cstate="print">
-                      <a:extLst>
-                        <a:ext uri="{28A0092B-C50C-407E-A947-70E740481C1C}">
-                          <a14:useLocalDpi xmlns:a14="http://schemas.microsoft.com/office/drawing/2010/main" val="0"/>
-                        </a:ext>
-                      </a:extLst>
-                    </a:blip>
-                    <a:stretch>
-                      <a:fillRect/>
-                    </a:stretch>
-                  </pic:blipFill>
-                  <pic:spPr bwMode="auto">
-                    <a:xfrm>
-                      <a:off x="0" y="0"/>
-                      <a:ext cx="229870" cy="229870"/>
-                    </a:xfrm>
-                    <a:prstGeom prst="rect">
-                      <a:avLst/>
-                    </a:prstGeom>
-                    <a:noFill/>
-                    <a:ln>
-                      <a:noFill/>
-                    </a:ln>
-                  </pic:spPr>
-                </pic:pic>
-              </a:graphicData>
-            </a:graphic>
-            <wp14:sizeRelH relativeFrom="margin">
-              <wp14:pctWidth>0</wp14:pctWidth>
-            </wp14:sizeRelH>
-            <wp14:sizeRelV relativeFrom="margin">
-              <wp14:pctHeight>0</wp14:pctHeight>
-            </wp14:sizeRelV>
-          </wp:anchor>
-        </w:drawing>
-      </w:r>
-      <w:r>
-        <w:rPr>
-          <w:noProof/>
-        </w:rPr>
-        <w:drawing>
-          <wp:anchor distT="0" distB="0" distL="114300" distR="114300" simplePos="0" relativeHeight="251758592" behindDoc="1" locked="0" layoutInCell="1" allowOverlap="1" wp14:anchorId="13735354" wp14:editId="545D5FBB">
-            <wp:simplePos x="0" y="0"/>
-            <wp:positionH relativeFrom="column">
-              <wp:posOffset>-120650</wp:posOffset>
-            </wp:positionH>
-            <wp:positionV relativeFrom="paragraph">
-              <wp:posOffset>1035050</wp:posOffset>
-            </wp:positionV>
-            <wp:extent cx="190500" cy="190500"/>
-            <wp:effectExtent l="0" t="0" r="0" b="0"/>
-            <wp:wrapTight wrapText="bothSides">
-              <wp:wrapPolygon edited="0">
-                <wp:start x="0" y="0"/>
-                <wp:lineTo x="0" y="19440"/>
-                <wp:lineTo x="19440" y="19440"/>
-                <wp:lineTo x="19440" y="0"/>
-                <wp:lineTo x="0" y="0"/>
-              </wp:wrapPolygon>
-            </wp:wrapTight>
-            <wp:docPr id="34" name="Picture 34">
-              <a:hlinkClick xmlns:a="http://schemas.openxmlformats.org/drawingml/2006/main" r:id="rId18" tooltip="Github"/>
-            </wp:docPr>
-            <wp:cNvGraphicFramePr>
-              <a:graphicFrameLocks xmlns:a="http://schemas.openxmlformats.org/drawingml/2006/main" noChangeAspect="1"/>
-            </wp:cNvGraphicFramePr>
-            <a:graphic xmlns:a="http://schemas.openxmlformats.org/drawingml/2006/main">
-              <a:graphicData uri="http://schemas.openxmlformats.org/drawingml/2006/picture">
-                <pic:pic xmlns:pic="http://schemas.openxmlformats.org/drawingml/2006/picture">
-                  <pic:nvPicPr>
-                    <pic:cNvPr id="34" name="Picture 34">
-                      <a:hlinkClick r:id="rId18" tooltip="Github"/>
-                    </pic:cNvPr>
-                    <pic:cNvPicPr>
-                      <a:picLocks noChangeAspect="1" noChangeArrowheads="1"/>
-                    </pic:cNvPicPr>
-                  </pic:nvPicPr>
-                  <pic:blipFill>
-                    <a:blip r:embed="rId19" cstate="print">
-                      <a:extLst>
-                        <a:ext uri="{28A0092B-C50C-407E-A947-70E740481C1C}">
-                          <a14:useLocalDpi xmlns:a14="http://schemas.microsoft.com/office/drawing/2010/main" val="0"/>
-                        </a:ext>
-                      </a:extLst>
-                    </a:blip>
-                    <a:stretch>
-                      <a:fillRect/>
-                    </a:stretch>
-                  </pic:blipFill>
-                  <pic:spPr bwMode="auto">
-                    <a:xfrm>
-                      <a:off x="0" y="0"/>
-                      <a:ext cx="190500" cy="190500"/>
-                    </a:xfrm>
-                    <a:prstGeom prst="rect">
-                      <a:avLst/>
-                    </a:prstGeom>
-                    <a:noFill/>
-                    <a:ln>
-                      <a:noFill/>
-                    </a:ln>
-                  </pic:spPr>
-                </pic:pic>
-              </a:graphicData>
-            </a:graphic>
-            <wp14:sizeRelH relativeFrom="margin">
-              <wp14:pctWidth>0</wp14:pctWidth>
-            </wp14:sizeRelH>
-            <wp14:sizeRelV relativeFrom="margin">
-              <wp14:pctHeight>0</wp14:pctHeight>
-            </wp14:sizeRelV>
-          </wp:anchor>
-        </w:drawing>
-      </w:r>
-      <w:r>
-        <w:rPr>
-          <w:noProof/>
-        </w:rPr>
-        <w:drawing>
           <wp:anchor distT="0" distB="0" distL="114300" distR="114300" simplePos="0" relativeHeight="251761664" behindDoc="1" locked="0" layoutInCell="1" allowOverlap="1" wp14:anchorId="562C084C" wp14:editId="1D2E6792">
             <wp:simplePos x="0" y="0"/>
             <wp:positionH relativeFrom="column">
@@ -5145,7 +6221,7 @@
               </wp:wrapPolygon>
             </wp:wrapTight>
             <wp:docPr id="38" name="Picture 38">
-              <a:hlinkClick xmlns:a="http://schemas.openxmlformats.org/drawingml/2006/main" r:id="rId20" tooltip="Portfolio"/>
+              <a:hlinkClick xmlns:a="http://schemas.openxmlformats.org/drawingml/2006/main" r:id="rId36" tooltip="Portfolio"/>
             </wp:docPr>
             <wp:cNvGraphicFramePr>
               <a:graphicFrameLocks xmlns:a="http://schemas.openxmlformats.org/drawingml/2006/main" noChangeAspect="1"/>
@@ -5155,14 +6231,14 @@
                 <pic:pic xmlns:pic="http://schemas.openxmlformats.org/drawingml/2006/picture">
                   <pic:nvPicPr>
                     <pic:cNvPr id="38" name="Picture 38">
-                      <a:hlinkClick r:id="rId20" tooltip="Portfolio"/>
+                      <a:hlinkClick r:id="rId36" tooltip="Portfolio"/>
                     </pic:cNvPr>
                     <pic:cNvPicPr>
                       <a:picLocks noChangeAspect="1" noChangeArrowheads="1"/>
                     </pic:cNvPicPr>
                   </pic:nvPicPr>
                   <pic:blipFill>
-                    <a:blip r:embed="rId21" cstate="print">
+                    <a:blip r:embed="rId37" cstate="print">
                       <a:extLst>
                         <a:ext uri="{28A0092B-C50C-407E-A947-70E740481C1C}">
                           <a14:useLocalDpi xmlns:a14="http://schemas.microsoft.com/office/drawing/2010/main" val="0"/>
@@ -5217,7 +6293,7 @@
                 <wp:effectExtent l="0" t="0" r="13970" b="0"/>
                 <wp:wrapNone/>
                 <wp:docPr id="23" name="Text Box 23">
-                  <a:hlinkClick xmlns:a="http://schemas.openxmlformats.org/drawingml/2006/main" r:id="rId20"/>
+                  <a:hlinkClick xmlns:a="http://schemas.openxmlformats.org/drawingml/2006/main" r:id="rId36"/>
                 </wp:docPr>
                 <wp:cNvGraphicFramePr>
                   <a:graphicFrameLocks xmlns:a="http://schemas.openxmlformats.org/drawingml/2006/main"/>
@@ -5271,6 +6347,7 @@
                                 <w:szCs w:val="20"/>
                               </w:rPr>
                             </w:pPr>
+                            <w:proofErr w:type="spellStart"/>
                             <w:r>
                               <w:rPr>
                                 <w:rFonts w:ascii="Georgia" w:hAnsi="Georgia" w:cs="Open Sans"/>
@@ -5279,6 +6356,7 @@
                               </w:rPr>
                               <w:t>zahin-zaman.vercel.app</w:t>
                             </w:r>
+                            <w:proofErr w:type="spellEnd"/>
                           </w:p>
                         </w:txbxContent>
                       </wps:txbx>
@@ -5312,6 +6390,7 @@
                           <w:szCs w:val="20"/>
                         </w:rPr>
                       </w:pPr>
+                      <w:proofErr w:type="spellStart"/>
                       <w:r>
                         <w:rPr>
                           <w:rFonts w:ascii="Georgia" w:hAnsi="Georgia" w:cs="Open Sans"/>
@@ -5320,6 +6399,7 @@
                         </w:rPr>
                         <w:t>zahin-zaman.vercel.app</w:t>
                       </w:r>
+                      <w:proofErr w:type="spellEnd"/>
                     </w:p>
                   </w:txbxContent>
                 </v:textbox>
@@ -5348,7 +6428,7 @@
                 <wp:effectExtent l="0" t="0" r="16510" b="0"/>
                 <wp:wrapNone/>
                 <wp:docPr id="15" name="Text Box 15">
-                  <a:hlinkClick xmlns:a="http://schemas.openxmlformats.org/drawingml/2006/main" r:id="rId16"/>
+                  <a:hlinkClick xmlns:a="http://schemas.openxmlformats.org/drawingml/2006/main" r:id="rId21"/>
                 </wp:docPr>
                 <wp:cNvGraphicFramePr>
                   <a:graphicFrameLocks xmlns:a="http://schemas.openxmlformats.org/drawingml/2006/main"/>
@@ -5479,7 +6559,7 @@
                 <wp:effectExtent l="0" t="0" r="0" b="0"/>
                 <wp:wrapNone/>
                 <wp:docPr id="13" name="Text Box 13">
-                  <a:hlinkClick xmlns:a="http://schemas.openxmlformats.org/drawingml/2006/main" r:id="rId18"/>
+                  <a:hlinkClick xmlns:a="http://schemas.openxmlformats.org/drawingml/2006/main" r:id="rId27"/>
                 </wp:docPr>
                 <wp:cNvGraphicFramePr>
                   <a:graphicFrameLocks xmlns:a="http://schemas.openxmlformats.org/drawingml/2006/main"/>
@@ -5687,12 +6767,21 @@
                                 <w:color w:val="3E1B59"/>
                               </w:rPr>
                             </w:pPr>
+                            <w:proofErr w:type="spellStart"/>
                             <w:r>
                               <w:rPr>
                                 <w:rFonts w:ascii="Georgia" w:hAnsi="Georgia"/>
                                 <w:color w:val="3E1B59"/>
                               </w:rPr>
-                              <w:t xml:space="preserve">HackRU – </w:t>
+                              <w:t>HackRU</w:t>
+                            </w:r>
+                            <w:proofErr w:type="spellEnd"/>
+                            <w:r>
+                              <w:rPr>
+                                <w:rFonts w:ascii="Georgia" w:hAnsi="Georgia"/>
+                                <w:color w:val="3E1B59"/>
+                              </w:rPr>
+                              <w:t xml:space="preserve"> – </w:t>
                             </w:r>
                             <w:r>
                               <w:rPr>
@@ -6010,12 +7099,21 @@
                           <w:color w:val="3E1B59"/>
                         </w:rPr>
                       </w:pPr>
+                      <w:proofErr w:type="spellStart"/>
                       <w:r>
                         <w:rPr>
                           <w:rFonts w:ascii="Georgia" w:hAnsi="Georgia"/>
                           <w:color w:val="3E1B59"/>
                         </w:rPr>
-                        <w:t xml:space="preserve">HackRU – </w:t>
+                        <w:t>HackRU</w:t>
+                      </w:r>
+                      <w:proofErr w:type="spellEnd"/>
+                      <w:r>
+                        <w:rPr>
+                          <w:rFonts w:ascii="Georgia" w:hAnsi="Georgia"/>
+                          <w:color w:val="3E1B59"/>
+                        </w:rPr>
+                        <w:t xml:space="preserve"> – </w:t>
                       </w:r>
                       <w:r>
                         <w:rPr>
@@ -6381,6 +7479,7 @@
                                 <w:color w:val="3E1B59"/>
                               </w:rPr>
                             </w:pPr>
+                            <w:proofErr w:type="spellStart"/>
                             <w:r>
                               <w:rPr>
                                 <w:rFonts w:ascii="Georgia" w:hAnsi="Georgia"/>
@@ -6388,6 +7487,7 @@
                               </w:rPr>
                               <w:t>WinterHacklympics</w:t>
                             </w:r>
+                            <w:proofErr w:type="spellEnd"/>
                             <w:r>
                               <w:rPr>
                                 <w:rFonts w:ascii="Georgia" w:hAnsi="Georgia"/>
@@ -6665,6 +7765,7 @@
                           <w:color w:val="3E1B59"/>
                         </w:rPr>
                       </w:pPr>
+                      <w:proofErr w:type="spellStart"/>
                       <w:r>
                         <w:rPr>
                           <w:rFonts w:ascii="Georgia" w:hAnsi="Georgia"/>
@@ -6672,6 +7773,7 @@
                         </w:rPr>
                         <w:t>WinterHacklympics</w:t>
                       </w:r>
+                      <w:proofErr w:type="spellEnd"/>
                       <w:r>
                         <w:rPr>
                           <w:rFonts w:ascii="Georgia" w:hAnsi="Georgia"/>
@@ -6908,7 +8010,7 @@
         <mc:AlternateContent>
           <mc:Choice Requires="wps">
             <w:drawing>
-              <wp:anchor distT="0" distB="0" distL="114300" distR="114300" simplePos="0" relativeHeight="251731968" behindDoc="1" locked="0" layoutInCell="1" allowOverlap="1" wp14:anchorId="36F6A7DE" wp14:editId="13A99778">
+              <wp:anchor distT="0" distB="0" distL="114300" distR="114300" simplePos="0" relativeHeight="251731968" behindDoc="1" locked="0" layoutInCell="1" allowOverlap="1" wp14:anchorId="36F6A7DE" wp14:editId="03D49E0C">
                 <wp:simplePos x="0" y="0"/>
                 <wp:positionH relativeFrom="margin">
                   <wp:posOffset>-223520</wp:posOffset>
@@ -6995,12 +8097,21 @@
                                 <w:color w:val="3E1B59"/>
                               </w:rPr>
                             </w:pPr>
+                            <w:proofErr w:type="spellStart"/>
                             <w:r>
                               <w:rPr>
                                 <w:rFonts w:ascii="Georgia" w:hAnsi="Georgia"/>
                                 <w:color w:val="3E1B59"/>
                               </w:rPr>
-                              <w:t xml:space="preserve">HackDuke – </w:t>
+                              <w:t>HackDuke</w:t>
+                            </w:r>
+                            <w:proofErr w:type="spellEnd"/>
+                            <w:r>
+                              <w:rPr>
+                                <w:rFonts w:ascii="Georgia" w:hAnsi="Georgia"/>
+                                <w:color w:val="3E1B59"/>
+                              </w:rPr>
+                              <w:t xml:space="preserve"> – </w:t>
                             </w:r>
                             <w:r>
                               <w:rPr>
@@ -7173,6 +8284,7 @@
                               </w:rPr>
                               <w:t xml:space="preserve">Applied </w:t>
                             </w:r>
+                            <w:proofErr w:type="spellStart"/>
                             <w:r>
                               <w:rPr>
                                 <w:rFonts w:ascii="Georgia" w:hAnsi="Georgia" w:cs="Open Sans"/>
@@ -7181,7 +8293,18 @@
                                 <w:sz w:val="20"/>
                                 <w:szCs w:val="20"/>
                               </w:rPr>
-                              <w:t xml:space="preserve">Haar </w:t>
+                              <w:t>Haar</w:t>
+                            </w:r>
+                            <w:proofErr w:type="spellEnd"/>
+                            <w:r>
+                              <w:rPr>
+                                <w:rFonts w:ascii="Georgia" w:hAnsi="Georgia" w:cs="Open Sans"/>
+                                <w:b/>
+                                <w:bCs/>
+                                <w:sz w:val="20"/>
+                                <w:szCs w:val="20"/>
+                              </w:rPr>
+                              <w:t xml:space="preserve"> </w:t>
                             </w:r>
                             <w:r>
                               <w:rPr>
@@ -7352,12 +8475,21 @@
                           <w:color w:val="3E1B59"/>
                         </w:rPr>
                       </w:pPr>
+                      <w:proofErr w:type="spellStart"/>
                       <w:r>
                         <w:rPr>
                           <w:rFonts w:ascii="Georgia" w:hAnsi="Georgia"/>
                           <w:color w:val="3E1B59"/>
                         </w:rPr>
-                        <w:t xml:space="preserve">HackDuke – </w:t>
+                        <w:t>HackDuke</w:t>
+                      </w:r>
+                      <w:proofErr w:type="spellEnd"/>
+                      <w:r>
+                        <w:rPr>
+                          <w:rFonts w:ascii="Georgia" w:hAnsi="Georgia"/>
+                          <w:color w:val="3E1B59"/>
+                        </w:rPr>
+                        <w:t xml:space="preserve"> – </w:t>
                       </w:r>
                       <w:r>
                         <w:rPr>
@@ -7530,6 +8662,7 @@
                         </w:rPr>
                         <w:t xml:space="preserve">Applied </w:t>
                       </w:r>
+                      <w:proofErr w:type="spellStart"/>
                       <w:r>
                         <w:rPr>
                           <w:rFonts w:ascii="Georgia" w:hAnsi="Georgia" w:cs="Open Sans"/>
@@ -7538,7 +8671,18 @@
                           <w:sz w:val="20"/>
                           <w:szCs w:val="20"/>
                         </w:rPr>
-                        <w:t xml:space="preserve">Haar </w:t>
+                        <w:t>Haar</w:t>
+                      </w:r>
+                      <w:proofErr w:type="spellEnd"/>
+                      <w:r>
+                        <w:rPr>
+                          <w:rFonts w:ascii="Georgia" w:hAnsi="Georgia" w:cs="Open Sans"/>
+                          <w:b/>
+                          <w:bCs/>
+                          <w:sz w:val="20"/>
+                          <w:szCs w:val="20"/>
+                        </w:rPr>
+                        <w:t xml:space="preserve"> </w:t>
                       </w:r>
                       <w:r>
                         <w:rPr>
@@ -7959,6 +9103,7 @@
                                 <w:lang w:eastAsia="zh-TW"/>
                               </w:rPr>
                             </w:pPr>
+                            <w:proofErr w:type="spellStart"/>
                             <w:r>
                               <w:rPr>
                                 <w:rFonts w:ascii="Georgia" w:hAnsi="Georgia"/>
@@ -7970,6 +9115,7 @@
                               </w:rPr>
                               <w:t>EduSource</w:t>
                             </w:r>
+                            <w:proofErr w:type="spellEnd"/>
                           </w:p>
                           <w:p>
                             <w:pPr>
@@ -7981,12 +9127,21 @@
                                 <w:color w:val="3E1B59"/>
                               </w:rPr>
                             </w:pPr>
+                            <w:proofErr w:type="spellStart"/>
                             <w:r>
                               <w:rPr>
                                 <w:rFonts w:ascii="Georgia" w:hAnsi="Georgia"/>
                                 <w:color w:val="3E1B59"/>
                               </w:rPr>
-                              <w:t xml:space="preserve">HackTheU – </w:t>
+                              <w:t>HackTheU</w:t>
+                            </w:r>
+                            <w:proofErr w:type="spellEnd"/>
+                            <w:r>
+                              <w:rPr>
+                                <w:rFonts w:ascii="Georgia" w:hAnsi="Georgia"/>
+                                <w:color w:val="3E1B59"/>
+                              </w:rPr>
+                              <w:t xml:space="preserve"> – </w:t>
                             </w:r>
                             <w:r>
                               <w:rPr>
@@ -8008,12 +9163,21 @@
                                 <w:color w:val="3E1B59"/>
                               </w:rPr>
                             </w:pPr>
+                            <w:proofErr w:type="spellStart"/>
                             <w:r>
                               <w:rPr>
                                 <w:rFonts w:ascii="Georgia" w:hAnsi="Georgia"/>
                                 <w:color w:val="3E1B59"/>
                               </w:rPr>
-                              <w:t xml:space="preserve">Hackrithmitic – </w:t>
+                              <w:t>Hackrithmitic</w:t>
+                            </w:r>
+                            <w:proofErr w:type="spellEnd"/>
+                            <w:r>
+                              <w:rPr>
+                                <w:rFonts w:ascii="Georgia" w:hAnsi="Georgia"/>
+                                <w:color w:val="3E1B59"/>
+                              </w:rPr>
+                              <w:t xml:space="preserve"> – </w:t>
                             </w:r>
                             <w:r>
                               <w:rPr>
@@ -8270,8 +9434,20 @@
                                 <w:sz w:val="20"/>
                                 <w:szCs w:val="20"/>
                               </w:rPr>
-                              <w:t>Flask SQLAlchemy</w:t>
-                            </w:r>
+                              <w:t xml:space="preserve">Flask </w:t>
+                            </w:r>
+                            <w:proofErr w:type="spellStart"/>
+                            <w:r>
+                              <w:rPr>
+                                <w:rFonts w:ascii="Georgia" w:hAnsi="Georgia" w:cs="Open Sans"/>
+                                <w:b/>
+                                <w:bCs/>
+                                <w:sz w:val="20"/>
+                                <w:szCs w:val="20"/>
+                              </w:rPr>
+                              <w:t>SQLAlchemy</w:t>
+                            </w:r>
+                            <w:proofErr w:type="spellEnd"/>
                             <w:r>
                               <w:rPr>
                                 <w:rFonts w:ascii="Georgia" w:hAnsi="Georgia" w:cs="Open Sans"/>
@@ -8325,6 +9501,7 @@
                           <w:lang w:eastAsia="zh-TW"/>
                         </w:rPr>
                       </w:pPr>
+                      <w:proofErr w:type="spellStart"/>
                       <w:r>
                         <w:rPr>
                           <w:rFonts w:ascii="Georgia" w:hAnsi="Georgia"/>
@@ -8336,6 +9513,7 @@
                         </w:rPr>
                         <w:t>EduSource</w:t>
                       </w:r>
+                      <w:proofErr w:type="spellEnd"/>
                     </w:p>
                     <w:p>
                       <w:pPr>
@@ -8347,12 +9525,21 @@
                           <w:color w:val="3E1B59"/>
                         </w:rPr>
                       </w:pPr>
+                      <w:proofErr w:type="spellStart"/>
                       <w:r>
                         <w:rPr>
                           <w:rFonts w:ascii="Georgia" w:hAnsi="Georgia"/>
                           <w:color w:val="3E1B59"/>
                         </w:rPr>
-                        <w:t xml:space="preserve">HackTheU – </w:t>
+                        <w:t>HackTheU</w:t>
+                      </w:r>
+                      <w:proofErr w:type="spellEnd"/>
+                      <w:r>
+                        <w:rPr>
+                          <w:rFonts w:ascii="Georgia" w:hAnsi="Georgia"/>
+                          <w:color w:val="3E1B59"/>
+                        </w:rPr>
+                        <w:t xml:space="preserve"> – </w:t>
                       </w:r>
                       <w:r>
                         <w:rPr>
@@ -8374,12 +9561,21 @@
                           <w:color w:val="3E1B59"/>
                         </w:rPr>
                       </w:pPr>
+                      <w:proofErr w:type="spellStart"/>
                       <w:r>
                         <w:rPr>
                           <w:rFonts w:ascii="Georgia" w:hAnsi="Georgia"/>
                           <w:color w:val="3E1B59"/>
                         </w:rPr>
-                        <w:t xml:space="preserve">Hackrithmitic – </w:t>
+                        <w:t>Hackrithmitic</w:t>
+                      </w:r>
+                      <w:proofErr w:type="spellEnd"/>
+                      <w:r>
+                        <w:rPr>
+                          <w:rFonts w:ascii="Georgia" w:hAnsi="Georgia"/>
+                          <w:color w:val="3E1B59"/>
+                        </w:rPr>
+                        <w:t xml:space="preserve"> – </w:t>
                       </w:r>
                       <w:r>
                         <w:rPr>
@@ -8636,8 +9832,20 @@
                           <w:sz w:val="20"/>
                           <w:szCs w:val="20"/>
                         </w:rPr>
-                        <w:t>Flask SQLAlchemy</w:t>
-                      </w:r>
+                        <w:t xml:space="preserve">Flask </w:t>
+                      </w:r>
+                      <w:proofErr w:type="spellStart"/>
+                      <w:r>
+                        <w:rPr>
+                          <w:rFonts w:ascii="Georgia" w:hAnsi="Georgia" w:cs="Open Sans"/>
+                          <w:b/>
+                          <w:bCs/>
+                          <w:sz w:val="20"/>
+                          <w:szCs w:val="20"/>
+                        </w:rPr>
+                        <w:t>SQLAlchemy</w:t>
+                      </w:r>
+                      <w:proofErr w:type="spellEnd"/>
                       <w:r>
                         <w:rPr>
                           <w:rFonts w:ascii="Georgia" w:hAnsi="Georgia" w:cs="Open Sans"/>
@@ -8915,8 +10123,18 @@
                                 <w:sz w:val="20"/>
                                 <w:szCs w:val="20"/>
                               </w:rPr>
-                              <w:t>low, Keras</w:t>
-                            </w:r>
+                              <w:t xml:space="preserve">low, </w:t>
+                            </w:r>
+                            <w:proofErr w:type="spellStart"/>
+                            <w:r>
+                              <w:rPr>
+                                <w:rFonts w:ascii="Georgia" w:hAnsi="Georgia" w:cs="Open Sans"/>
+                                <w:sz w:val="20"/>
+                                <w:szCs w:val="20"/>
+                              </w:rPr>
+                              <w:t>Keras</w:t>
+                            </w:r>
+                            <w:proofErr w:type="spellEnd"/>
                             <w:r>
                               <w:rPr>
                                 <w:rFonts w:ascii="Georgia" w:hAnsi="Georgia" w:cs="Open Sans"/>
@@ -9253,8 +10471,18 @@
                           <w:sz w:val="20"/>
                           <w:szCs w:val="20"/>
                         </w:rPr>
-                        <w:t>low, Keras</w:t>
-                      </w:r>
+                        <w:t xml:space="preserve">low, </w:t>
+                      </w:r>
+                      <w:proofErr w:type="spellStart"/>
+                      <w:r>
+                        <w:rPr>
+                          <w:rFonts w:ascii="Georgia" w:hAnsi="Georgia" w:cs="Open Sans"/>
+                          <w:sz w:val="20"/>
+                          <w:szCs w:val="20"/>
+                        </w:rPr>
+                        <w:t>Keras</w:t>
+                      </w:r>
+                      <w:proofErr w:type="spellEnd"/>
                       <w:r>
                         <w:rPr>
                           <w:rFonts w:ascii="Georgia" w:hAnsi="Georgia" w:cs="Open Sans"/>

</xml_diff>